<commit_message>
started work on Project2
</commit_message>
<xml_diff>
--- a/Proiect2/Proiectul 2.docx
+++ b/Proiect2/Proiectul 2.docx
@@ -4,21 +4,19 @@
   <w:body>
     <w:p>
       <w:pPr>
-        <w:pStyle w:val="Title"/>
+        <w:pStyle w:val="Titlu"/>
         <w:ind w:firstLine="720"/>
         <w:jc w:val="center"/>
         <w:rPr>
           <w:rFonts w:ascii="Spectral" w:hAnsi="Spectral"/>
         </w:rPr>
       </w:pPr>
-      <w:proofErr w:type="spellStart"/>
       <w:r>
         <w:rPr>
           <w:rFonts w:ascii="Spectral" w:hAnsi="Spectral"/>
         </w:rPr>
         <w:t>Proiectul</w:t>
       </w:r>
-      <w:proofErr w:type="spellEnd"/>
       <w:r>
         <w:rPr>
           <w:rFonts w:ascii="Spectral" w:hAnsi="Spectral"/>
@@ -34,7 +32,7 @@
     </w:p>
     <w:p>
       <w:pPr>
-        <w:pStyle w:val="Subtitle"/>
+        <w:pStyle w:val="Subtitlu"/>
         <w:jc w:val="center"/>
         <w:rPr>
           <w:rFonts w:ascii="Spectral" w:hAnsi="Spectral"/>
@@ -47,510 +45,2680 @@
           <w:rFonts w:ascii="Spectral" w:hAnsi="Spectral"/>
           <w:lang w:val="ro-RO"/>
         </w:rPr>
-        <w:t xml:space="preserve">Experiment </w:t>
-      </w:r>
-      <w:proofErr w:type="spellStart"/>
-      <w:r>
-        <w:rPr>
-          <w:rFonts w:ascii="Spectral" w:hAnsi="Spectral"/>
-          <w:lang w:val="ro-RO"/>
-        </w:rPr>
-        <w:t>and</w:t>
-      </w:r>
-      <w:proofErr w:type="spellEnd"/>
-      <w:r>
-        <w:rPr>
-          <w:rFonts w:ascii="Spectral" w:hAnsi="Spectral"/>
-          <w:lang w:val="ro-RO"/>
+        <w:t>Experiment and build your portfolio</w:t>
+      </w:r>
+    </w:p>
+    <w:p>
+      <w:pPr>
+        <w:pStyle w:val="Titlu1"/>
+      </w:pPr>
+      <w:r>
+        <w:t>Grupa 14</w:t>
+      </w:r>
+      <w:r>
+        <w:t>3</w:t>
+      </w:r>
+    </w:p>
+    <w:p>
+      <w:pPr>
+        <w:pStyle w:val="Titlu2"/>
+      </w:pPr>
+      <w:r>
+        <w:t>Exerci</w:t>
+      </w:r>
+      <w:r>
+        <w:t>ț</w:t>
+      </w:r>
+      <w:r>
+        <w:t>iul 1</w:t>
+      </w:r>
+      <w:r>
+        <w:t xml:space="preserve"> – Console Forms</w:t>
+      </w:r>
+    </w:p>
+    <w:p>
+      <w:r>
+        <w:t>Formulare de feedback</w:t>
+      </w:r>
+      <w:r>
+        <w:t xml:space="preserve"> sau evaluare</w:t>
+      </w:r>
+      <w:r>
+        <w:t>, de tipul Google Forms</w:t>
+      </w:r>
+    </w:p>
+    <w:p/>
+    <w:p>
+      <w:r>
+        <w:t xml:space="preserve">Mai exact, vom implementa formulare cu aceiasi funcitonalitate </w:t>
+      </w:r>
+      <w:r>
+        <w:t>precum</w:t>
+      </w:r>
+      <w:r>
+        <w:t xml:space="preserve"> Google Forms, dar cu diferenta ca vor fi rulate in consola.</w:t>
+      </w:r>
+    </w:p>
+    <w:p/>
+    <w:p>
+      <w:pPr>
+        <w:pStyle w:val="Titlu3"/>
+      </w:pPr>
+      <w:r>
+        <w:t>Clasele</w:t>
+      </w:r>
+    </w:p>
+    <w:p>
+      <w:pPr>
+        <w:rPr>
+          <w:lang w:val="en-US"/>
+        </w:rPr>
+      </w:pPr>
+      <w:r>
+        <w:t>Pentru a utiliza cât mai util programarea orientată pe obiecte, vom avea clase clare si simple, care au scopurile la care ne-am a</w:t>
+      </w:r>
+      <w:r>
+        <w:rPr>
+          <w:rFonts w:ascii="Calibri" w:hAnsi="Calibri"/>
+        </w:rPr>
+        <w:t>ș</w:t>
+      </w:r>
+      <w:r>
+        <w:t>tepta</w:t>
+      </w:r>
+      <w:r>
+        <w:rPr>
+          <w:lang w:val="en-US"/>
+        </w:rPr>
+        <w:t>:</w:t>
+      </w:r>
+    </w:p>
+    <w:p>
+      <w:pPr>
+        <w:rPr>
+          <w:lang w:val="en-US"/>
+        </w:rPr>
+      </w:pPr>
+    </w:p>
+    <w:p>
+      <w:pPr>
+        <w:pStyle w:val="Listparagraf"/>
+        <w:numPr>
+          <w:ilvl w:val="0"/>
+          <w:numId w:val="11"/>
+        </w:numPr>
+        <w:rPr>
+          <w:lang w:val="en-US"/>
+        </w:rPr>
+      </w:pPr>
+      <w:r>
+        <w:rPr>
+          <w:b/>
+          <w:bCs/>
+          <w:lang w:val="en-US"/>
+        </w:rPr>
+        <w:t>User</w:t>
+      </w:r>
+      <w:r>
+        <w:rPr>
+          <w:lang w:val="en-US"/>
+        </w:rPr>
+        <w:t xml:space="preserve"> – re</w:t>
+      </w:r>
+      <w:r>
+        <w:rPr>
+          <w:rFonts w:ascii="Calibri" w:hAnsi="Calibri"/>
+          <w:lang w:val="ro-RO"/>
+        </w:rPr>
+        <w:t>ț</w:t>
+      </w:r>
+      <w:r>
+        <w:rPr>
+          <w:lang w:val="ro-RO"/>
+        </w:rPr>
+        <w:t xml:space="preserve">ine denumirea </w:t>
+      </w:r>
+      <w:r>
+        <w:rPr>
+          <w:lang w:val="ro-RO"/>
+        </w:rPr>
+        <w:t>utilizatorului</w:t>
+      </w:r>
+      <w:r>
+        <w:rPr>
+          <w:lang w:val="ro-RO"/>
+        </w:rPr>
+        <w:t xml:space="preserve">, dar </w:t>
+      </w:r>
+      <w:r>
+        <w:rPr>
+          <w:rFonts w:ascii="Calibri" w:hAnsi="Calibri"/>
+          <w:lang w:val="ro-RO"/>
+        </w:rPr>
+        <w:t>ș</w:t>
+      </w:r>
+      <w:r>
+        <w:rPr>
+          <w:lang w:val="ro-RO"/>
+        </w:rPr>
+        <w:t>i un id unic</w:t>
+      </w:r>
+    </w:p>
+    <w:p>
+      <w:pPr>
+        <w:pStyle w:val="Listparagraf"/>
+        <w:numPr>
+          <w:ilvl w:val="0"/>
+          <w:numId w:val="11"/>
+        </w:numPr>
+        <w:rPr>
+          <w:lang w:val="en-US"/>
+        </w:rPr>
+      </w:pPr>
+      <w:r>
+        <w:rPr>
+          <w:b/>
+          <w:bCs/>
+          <w:lang w:val="en-US"/>
+        </w:rPr>
+        <w:t xml:space="preserve">FormInput  </w:t>
+      </w:r>
+      <w:r>
+        <w:rPr>
+          <w:lang w:val="en-US"/>
+        </w:rPr>
+        <w:t xml:space="preserve">- va avea diverse forme, precum </w:t>
+      </w:r>
+      <w:r>
+        <w:rPr>
+          <w:b/>
+          <w:bCs/>
+          <w:lang w:val="en-US"/>
+        </w:rPr>
+        <w:t>MultipleChoice</w:t>
+      </w:r>
+      <w:r>
+        <w:rPr>
+          <w:lang w:val="en-US"/>
+        </w:rPr>
+        <w:t xml:space="preserve">, </w:t>
+      </w:r>
+      <w:r>
+        <w:rPr>
+          <w:b/>
+          <w:bCs/>
+          <w:lang w:val="en-US"/>
+        </w:rPr>
+        <w:t>ShortAnswer</w:t>
+      </w:r>
+      <w:r>
+        <w:rPr>
+          <w:lang w:val="en-US"/>
+        </w:rPr>
+        <w:t xml:space="preserve">, </w:t>
+      </w:r>
+      <w:r>
+        <w:rPr>
+          <w:b/>
+          <w:bCs/>
+          <w:lang w:val="en-US"/>
+        </w:rPr>
+        <w:t>LinearGradient</w:t>
+      </w:r>
+      <w:r>
+        <w:rPr>
+          <w:lang w:val="en-US"/>
+        </w:rPr>
+        <w:t xml:space="preserve">, </w:t>
+      </w:r>
+      <w:r>
+        <w:rPr>
+          <w:b/>
+          <w:bCs/>
+          <w:lang w:val="en-US"/>
+        </w:rPr>
+        <w:t>CheckBox</w:t>
+      </w:r>
+      <w:r>
+        <w:rPr>
+          <w:lang w:val="en-US"/>
+        </w:rPr>
+        <w:t xml:space="preserve">, </w:t>
+      </w:r>
+      <w:r>
+        <w:rPr>
+          <w:b/>
+          <w:bCs/>
+          <w:lang w:val="en-US"/>
+        </w:rPr>
+        <w:t>MultilineAnswer</w:t>
+      </w:r>
+      <w:r>
+        <w:rPr>
+          <w:lang w:val="en-US"/>
+        </w:rPr>
+        <w:t>.</w:t>
+      </w:r>
+    </w:p>
+    <w:p>
+      <w:pPr>
+        <w:pStyle w:val="Listparagraf"/>
+        <w:numPr>
+          <w:ilvl w:val="0"/>
+          <w:numId w:val="11"/>
+        </w:numPr>
+        <w:rPr>
+          <w:lang w:val="en-US"/>
+        </w:rPr>
+      </w:pPr>
+      <w:r>
+        <w:rPr>
+          <w:b/>
+          <w:bCs/>
+          <w:lang w:val="en-US"/>
+        </w:rPr>
+        <w:t>Form</w:t>
+      </w:r>
+      <w:r>
+        <w:rPr>
+          <w:lang w:val="en-US"/>
+        </w:rPr>
+        <w:t xml:space="preserve"> – </w:t>
+      </w:r>
+      <w:r>
+        <w:rPr>
+          <w:lang w:val="en-US"/>
+        </w:rPr>
+        <w:t xml:space="preserve">va semnifica un formular care poate avea toate tipurile de </w:t>
+      </w:r>
+      <w:r>
+        <w:rPr>
+          <w:lang w:val="ro-RO"/>
+        </w:rPr>
+        <w:t>întrebări men</w:t>
+      </w:r>
+      <w:r>
+        <w:rPr>
+          <w:rFonts w:ascii="Calibri" w:hAnsi="Calibri"/>
+          <w:lang w:val="ro-RO"/>
+        </w:rPr>
+        <w:t>ț</w:t>
+      </w:r>
+      <w:r>
+        <w:rPr>
+          <w:lang w:val="ro-RO"/>
+        </w:rPr>
+        <w:t xml:space="preserve">ionate mai sus, dar </w:t>
+      </w:r>
+      <w:r>
+        <w:rPr>
+          <w:rFonts w:ascii="Calibri" w:hAnsi="Calibri"/>
+          <w:lang w:val="ro-RO"/>
+        </w:rPr>
+        <w:t>ș</w:t>
+      </w:r>
+      <w:r>
+        <w:rPr>
+          <w:lang w:val="ro-RO"/>
+        </w:rPr>
+        <w:t>i formulare cu punctaj care pot avea doar op</w:t>
+      </w:r>
+      <w:r>
+        <w:rPr>
+          <w:rFonts w:ascii="Calibri" w:hAnsi="Calibri"/>
+          <w:lang w:val="ro-RO"/>
+        </w:rPr>
+        <w:t>ț</w:t>
+      </w:r>
+      <w:r>
+        <w:rPr>
+          <w:lang w:val="ro-RO"/>
+        </w:rPr>
+        <w:t xml:space="preserve">iuni precum </w:t>
+      </w:r>
+      <w:r>
+        <w:rPr>
+          <w:b/>
+          <w:bCs/>
+          <w:lang w:val="ro-RO"/>
+        </w:rPr>
+        <w:t>MultipleChoice</w:t>
+      </w:r>
+      <w:r>
+        <w:rPr>
+          <w:lang w:val="ro-RO"/>
+        </w:rPr>
+        <w:t xml:space="preserve">, </w:t>
+      </w:r>
+      <w:r>
+        <w:rPr>
+          <w:b/>
+          <w:bCs/>
+          <w:lang w:val="ro-RO"/>
+        </w:rPr>
+        <w:t>LiniarGradient</w:t>
+      </w:r>
+      <w:r>
+        <w:rPr>
+          <w:lang w:val="ro-RO"/>
+        </w:rPr>
+        <w:t xml:space="preserve"> sau </w:t>
+      </w:r>
+      <w:r>
+        <w:rPr>
+          <w:b/>
+          <w:bCs/>
+          <w:lang w:val="ro-RO"/>
+        </w:rPr>
+        <w:t>CheckBox</w:t>
+      </w:r>
+      <w:r>
+        <w:rPr>
+          <w:b/>
+          <w:bCs/>
+          <w:lang w:val="en-US"/>
+        </w:rPr>
+        <w:t>;</w:t>
+      </w:r>
+      <w:r>
+        <w:rPr>
+          <w:b/>
+          <w:bCs/>
+          <w:lang w:val="en-US"/>
+        </w:rPr>
+        <w:t xml:space="preserve"> Nu </w:t>
+      </w:r>
+      <w:r>
+        <w:rPr>
+          <w:lang w:val="en-US"/>
+        </w:rPr>
+        <w:t>vom putea crea formulare de tipul Form. (abstract class)</w:t>
+      </w:r>
+    </w:p>
+    <w:p>
+      <w:pPr>
+        <w:pStyle w:val="Listparagraf"/>
+        <w:numPr>
+          <w:ilvl w:val="0"/>
+          <w:numId w:val="11"/>
+        </w:numPr>
+        <w:rPr>
+          <w:b/>
+          <w:bCs/>
+          <w:lang w:val="en-US"/>
+        </w:rPr>
+      </w:pPr>
+      <w:r>
+        <w:rPr>
+          <w:b/>
+          <w:bCs/>
+          <w:lang w:val="en-US"/>
+        </w:rPr>
+        <w:t xml:space="preserve">GradedForm – </w:t>
+      </w:r>
+      <w:r>
+        <w:rPr>
+          <w:lang w:val="en-US"/>
+        </w:rPr>
+        <w:t>reprezint</w:t>
+      </w:r>
+      <w:r>
+        <w:rPr>
+          <w:lang w:val="ro-RO"/>
+        </w:rPr>
+        <w:t>ă un formular care con</w:t>
+      </w:r>
+      <w:r>
+        <w:rPr>
+          <w:rFonts w:ascii="Calibri" w:hAnsi="Calibri"/>
+          <w:lang w:val="ro-RO"/>
+        </w:rPr>
+        <w:t>ț</w:t>
+      </w:r>
+      <w:r>
+        <w:rPr>
+          <w:lang w:val="ro-RO"/>
+        </w:rPr>
+        <w:t>ine doar întrebări de tipul MultipleChoice, LinearGradient sau CheckBox</w:t>
+      </w:r>
+      <w:r>
+        <w:rPr>
+          <w:b/>
+          <w:bCs/>
+          <w:lang w:val="ro-RO"/>
+        </w:rPr>
+        <w:t>. TODO de scris despre fiecare</w:t>
+      </w:r>
+    </w:p>
+    <w:p>
+      <w:pPr>
+        <w:pStyle w:val="Listparagraf"/>
+        <w:numPr>
+          <w:ilvl w:val="0"/>
+          <w:numId w:val="11"/>
+        </w:numPr>
+        <w:rPr>
+          <w:lang w:val="en-US"/>
+        </w:rPr>
+      </w:pPr>
+      <w:r>
+        <w:rPr>
+          <w:b/>
+          <w:bCs/>
+          <w:lang w:val="en-US"/>
+        </w:rPr>
+        <w:t xml:space="preserve">FeedbackForm – </w:t>
+      </w:r>
+      <w:r>
+        <w:rPr>
+          <w:lang w:val="en-US"/>
+        </w:rPr>
+        <w:t>un formular</w:t>
+      </w:r>
+      <w:r>
+        <w:rPr>
+          <w:b/>
+          <w:bCs/>
+          <w:lang w:val="en-US"/>
         </w:rPr>
         <w:t xml:space="preserve"> </w:t>
       </w:r>
-      <w:proofErr w:type="spellStart"/>
-      <w:r>
-        <w:rPr>
-          <w:rFonts w:ascii="Spectral" w:hAnsi="Spectral"/>
-          <w:lang w:val="ro-RO"/>
-        </w:rPr>
-        <w:t>build</w:t>
-      </w:r>
-      <w:proofErr w:type="spellEnd"/>
-      <w:r>
-        <w:rPr>
-          <w:rFonts w:ascii="Spectral" w:hAnsi="Spectral"/>
+      <w:r>
+        <w:rPr>
+          <w:lang w:val="en-US"/>
+        </w:rPr>
+        <w:t>care poate con</w:t>
+      </w:r>
+      <w:r>
+        <w:rPr>
+          <w:rFonts w:ascii="Calibri" w:hAnsi="Calibri"/>
+          <w:lang w:val="en-US"/>
+        </w:rPr>
+        <w:t>ț</w:t>
+      </w:r>
+      <w:r>
+        <w:rPr>
+          <w:lang w:val="en-US"/>
+        </w:rPr>
+        <w:t>ine orice tip de input-uri</w:t>
+      </w:r>
+    </w:p>
+    <w:p>
+      <w:pPr>
+        <w:pStyle w:val="Listparagraf"/>
+        <w:numPr>
+          <w:ilvl w:val="0"/>
+          <w:numId w:val="11"/>
+        </w:numPr>
+        <w:rPr>
+          <w:lang w:val="en-US"/>
+        </w:rPr>
+      </w:pPr>
+      <w:r>
+        <w:rPr>
+          <w:lang w:val="en-US"/>
+        </w:rPr>
+        <w:t>Fiecare Graded form va con</w:t>
+      </w:r>
+      <w:r>
+        <w:rPr>
+          <w:rFonts w:ascii="Calibri" w:hAnsi="Calibri"/>
+          <w:lang w:val="en-US"/>
+        </w:rPr>
+        <w:t>ț</w:t>
+      </w:r>
+      <w:r>
+        <w:rPr>
+          <w:lang w:val="en-US"/>
+        </w:rPr>
+        <w:t xml:space="preserve">ine </w:t>
+      </w:r>
+      <w:r>
+        <w:rPr>
+          <w:rFonts w:ascii="Calibri" w:hAnsi="Calibri"/>
+          <w:lang w:val="en-US"/>
+        </w:rPr>
+        <w:t>ș</w:t>
+      </w:r>
+      <w:r>
+        <w:rPr>
+          <w:lang w:val="en-US"/>
+        </w:rPr>
+        <w:t xml:space="preserve">i un barem </w:t>
+      </w:r>
+      <w:r>
+        <w:rPr>
+          <w:b/>
+          <w:bCs/>
+          <w:lang w:val="en-US"/>
+        </w:rPr>
+        <w:t>TODO</w:t>
+      </w:r>
+    </w:p>
+    <w:p>
+      <w:pPr>
+        <w:pStyle w:val="Listparagraf"/>
+        <w:numPr>
+          <w:ilvl w:val="0"/>
+          <w:numId w:val="11"/>
+        </w:numPr>
+        <w:rPr>
+          <w:lang w:val="en-US"/>
+        </w:rPr>
+      </w:pPr>
+      <w:r>
+        <w:rPr>
+          <w:b/>
+          <w:bCs/>
+          <w:lang w:val="en-US"/>
+        </w:rPr>
+        <w:t xml:space="preserve">FormCreator </w:t>
+      </w:r>
+      <w:r>
+        <w:rPr>
+          <w:lang w:val="en-US"/>
+        </w:rPr>
+        <w:t>– va fi o clasă a cărei rol este crearea pas cu pas a unui formular, prin intermediul unui meniu interactiv</w:t>
+      </w:r>
+      <w:r>
+        <w:rPr>
+          <w:lang w:val="en-US"/>
+        </w:rPr>
+        <w:t xml:space="preserve"> TODO</w:t>
+      </w:r>
+      <w:r>
+        <w:rPr>
+          <w:lang w:val="en-US"/>
+        </w:rPr>
+        <w:t>.</w:t>
+      </w:r>
+    </w:p>
+    <w:p>
+      <w:pPr>
+        <w:rPr>
+          <w:lang w:val="en-US"/>
+        </w:rPr>
+      </w:pPr>
+    </w:p>
+    <w:p>
+      <w:pPr>
+        <w:pStyle w:val="Titlu2"/>
+        <w:rPr>
+          <w:rFonts w:ascii="Calibri" w:hAnsi="Calibri"/>
+          <w:lang w:val="en-US"/>
+        </w:rPr>
+      </w:pPr>
+      <w:r>
+        <w:rPr>
+          <w:lang w:val="en-US"/>
+        </w:rPr>
+        <w:t>Demonstra</w:t>
+      </w:r>
+      <w:r>
+        <w:rPr>
+          <w:rFonts w:ascii="Calibri" w:hAnsi="Calibri"/>
+          <w:lang w:val="en-US"/>
+        </w:rPr>
+        <w:t>ție</w:t>
+      </w:r>
+    </w:p>
+    <w:p>
+      <w:pPr>
+        <w:rPr>
+          <w:lang w:val="en-US"/>
+        </w:rPr>
+      </w:pPr>
+      <w:r>
+        <w:rPr>
+          <w:lang w:val="en-US"/>
+        </w:rPr>
+        <w:t>TODO video</w:t>
+      </w:r>
+    </w:p>
+    <w:p>
+      <w:pPr>
+        <w:pStyle w:val="Titlu3"/>
+        <w:rPr>
+          <w:lang w:val="en-US"/>
+        </w:rPr>
+      </w:pPr>
+      <w:r>
+        <w:rPr>
+          <w:lang w:val="en-US"/>
+        </w:rPr>
+        <w:lastRenderedPageBreak/>
+        <w:t>Simplitatea codului</w:t>
+      </w:r>
+    </w:p>
+    <w:p>
+      <w:pPr>
+        <w:rPr>
+          <w:rFonts w:ascii="Calibri" w:hAnsi="Calibri"/>
+          <w:lang w:val="en-US"/>
+        </w:rPr>
+      </w:pPr>
+      <w:r>
+        <w:rPr>
+          <w:lang w:val="en-US"/>
+        </w:rPr>
+        <w:t>Codul din func</w:t>
+      </w:r>
+      <w:r>
+        <w:rPr>
+          <w:rFonts w:ascii="Calibri" w:hAnsi="Calibri"/>
+          <w:lang w:val="ro-RO"/>
+        </w:rPr>
+        <w:t xml:space="preserve">ția </w:t>
+      </w:r>
+      <w:r>
+        <w:rPr>
+          <w:rFonts w:ascii="Fira Code" w:hAnsi="Fira Code" w:cs="Fira Code"/>
+          <w:color w:val="4078F2"/>
+          <w:sz w:val="21"/>
+          <w:szCs w:val="21"/>
+        </w:rPr>
+        <w:t>main</w:t>
+      </w:r>
+      <w:r>
+        <w:rPr>
+          <w:rFonts w:ascii="Calibri" w:hAnsi="Calibri"/>
+          <w:lang w:val="ro-RO"/>
+        </w:rPr>
+        <w:t xml:space="preserve"> (</w:t>
+      </w:r>
+      <w:r>
+        <w:rPr>
+          <w:lang w:val="en-US"/>
+        </w:rPr>
+        <w:t>a.k.a. the driver code) va fi extrem de simplu</w:t>
+      </w:r>
+      <w:r>
+        <w:rPr>
+          <w:rFonts w:ascii="Calibri" w:hAnsi="Calibri"/>
+          <w:lang w:val="en-US"/>
+        </w:rPr>
+        <w:t>:</w:t>
+      </w:r>
+    </w:p>
+    <w:p>
+      <w:pPr>
+        <w:rPr>
+          <w:rFonts w:ascii="Calibri" w:hAnsi="Calibri"/>
+          <w:lang w:val="en-US"/>
+        </w:rPr>
+      </w:pPr>
+    </w:p>
+    <w:p>
+      <w:pPr>
+        <w:rPr>
+          <w:rFonts w:ascii="Calibri" w:hAnsi="Calibri"/>
+          <w:lang w:val="en-US"/>
+        </w:rPr>
+      </w:pPr>
+      <w:r>
+        <w:rPr>
+          <w:rFonts w:ascii="Calibri" w:hAnsi="Calibri"/>
+          <w:lang w:val="en-US"/>
+        </w:rPr>
+        <w:t>Pentru rularea</w:t>
+      </w:r>
+    </w:p>
+    <w:p>
+      <w:pPr>
+        <w:pStyle w:val="PreformatatHTML"/>
+        <w:shd w:val="clear" w:color="auto" w:fill="FAFAFA"/>
+        <w:rPr>
+          <w:rFonts w:ascii="Fira Code" w:hAnsi="Fira Code" w:cs="Fira Code"/>
+          <w:color w:val="383A42"/>
+          <w:sz w:val="21"/>
+          <w:szCs w:val="21"/>
+        </w:rPr>
+      </w:pPr>
+      <w:r>
+        <w:rPr>
+          <w:rFonts w:ascii="Fira Code" w:hAnsi="Fira Code" w:cs="Fira Code"/>
+          <w:i/>
+          <w:iCs/>
+          <w:color w:val="A626A4"/>
+          <w:sz w:val="21"/>
+          <w:szCs w:val="21"/>
+        </w:rPr>
+        <w:t xml:space="preserve">int </w:t>
+      </w:r>
+      <w:r>
+        <w:rPr>
+          <w:rFonts w:ascii="Fira Code" w:hAnsi="Fira Code" w:cs="Fira Code"/>
+          <w:color w:val="4078F2"/>
+          <w:sz w:val="21"/>
+          <w:szCs w:val="21"/>
+        </w:rPr>
+        <w:t>main</w:t>
+      </w:r>
+      <w:r>
+        <w:rPr>
+          <w:rFonts w:ascii="Fira Code" w:hAnsi="Fira Code" w:cs="Fira Code"/>
+          <w:color w:val="383A42"/>
+          <w:sz w:val="21"/>
+          <w:szCs w:val="21"/>
+        </w:rPr>
+        <w:t>() {</w:t>
+      </w:r>
+      <w:r>
+        <w:rPr>
+          <w:rFonts w:ascii="Fira Code" w:hAnsi="Fira Code" w:cs="Fira Code"/>
+          <w:color w:val="383A42"/>
+          <w:sz w:val="21"/>
+          <w:szCs w:val="21"/>
+        </w:rPr>
+        <w:br/>
+        <w:t xml:space="preserve">    Game </w:t>
+      </w:r>
+      <w:r>
+        <w:rPr>
+          <w:rFonts w:ascii="Fira Code" w:hAnsi="Fira Code" w:cs="Fira Code"/>
+          <w:color w:val="986801"/>
+          <w:sz w:val="21"/>
+          <w:szCs w:val="21"/>
+        </w:rPr>
+        <w:t>game</w:t>
+      </w:r>
+      <w:r>
+        <w:rPr>
+          <w:rFonts w:ascii="Fira Code" w:hAnsi="Fira Code" w:cs="Fira Code"/>
+          <w:color w:val="383A42"/>
+          <w:sz w:val="21"/>
+          <w:szCs w:val="21"/>
+        </w:rPr>
+        <w:t xml:space="preserve">; </w:t>
+      </w:r>
+      <w:r>
+        <w:rPr>
+          <w:rFonts w:ascii="Fira Code" w:hAnsi="Fira Code" w:cs="Fira Code"/>
+          <w:i/>
+          <w:iCs/>
+          <w:color w:val="A0A1A7"/>
+          <w:sz w:val="21"/>
+          <w:szCs w:val="21"/>
+        </w:rPr>
+        <w:t xml:space="preserve">// nu are nevoie de date, </w:t>
+      </w:r>
+      <w:r>
+        <w:rPr>
+          <w:rFonts w:ascii="Fira Code" w:hAnsi="Fira Code" w:cs="Fira Code"/>
+          <w:i/>
+          <w:iCs/>
+          <w:color w:val="A0A1A7"/>
+          <w:sz w:val="21"/>
+          <w:szCs w:val="21"/>
+        </w:rPr>
+        <w:br/>
+        <w:t xml:space="preserve">    //            deoarece jucatori</w:t>
+      </w:r>
+      <w:r>
+        <w:rPr>
+          <w:rFonts w:ascii="Fira Code" w:hAnsi="Fira Code" w:cs="Fira Code"/>
+          <w:i/>
+          <w:iCs/>
+          <w:color w:val="A0A1A7"/>
+          <w:sz w:val="21"/>
+          <w:szCs w:val="21"/>
+        </w:rPr>
+        <w:t>i</w:t>
+      </w:r>
+      <w:r>
+        <w:rPr>
+          <w:rFonts w:ascii="Fira Code" w:hAnsi="Fira Code" w:cs="Fira Code"/>
+          <w:i/>
+          <w:iCs/>
+          <w:color w:val="A0A1A7"/>
+          <w:sz w:val="21"/>
+          <w:szCs w:val="21"/>
+        </w:rPr>
+        <w:t xml:space="preserve"> si scorurile </w:t>
+      </w:r>
+      <w:r>
+        <w:rPr>
+          <w:rFonts w:ascii="Fira Code" w:hAnsi="Fira Code" w:cs="Fira Code"/>
+          <w:i/>
+          <w:iCs/>
+          <w:color w:val="A0A1A7"/>
+          <w:sz w:val="21"/>
+          <w:szCs w:val="21"/>
+        </w:rPr>
+        <w:t xml:space="preserve">le </w:t>
+      </w:r>
+      <w:r>
+        <w:rPr>
+          <w:rFonts w:ascii="Fira Code" w:hAnsi="Fira Code" w:cs="Fira Code"/>
+          <w:i/>
+          <w:iCs/>
+          <w:color w:val="A0A1A7"/>
+          <w:sz w:val="21"/>
+          <w:szCs w:val="21"/>
+        </w:rPr>
+        <w:t>citi</w:t>
+      </w:r>
+      <w:r>
+        <w:rPr>
+          <w:rFonts w:ascii="Fira Code" w:hAnsi="Fira Code" w:cs="Fira Code"/>
+          <w:i/>
+          <w:iCs/>
+          <w:color w:val="A0A1A7"/>
+          <w:sz w:val="21"/>
+          <w:szCs w:val="21"/>
+        </w:rPr>
+        <w:t>m</w:t>
+      </w:r>
+      <w:r>
+        <w:rPr>
+          <w:rFonts w:ascii="Fira Code" w:hAnsi="Fira Code" w:cs="Fira Code"/>
+          <w:i/>
+          <w:iCs/>
+          <w:color w:val="A0A1A7"/>
+          <w:sz w:val="21"/>
+          <w:szCs w:val="21"/>
+        </w:rPr>
+        <w:t xml:space="preserve"> de la tastatura</w:t>
+      </w:r>
+      <w:r>
+        <w:rPr>
+          <w:rFonts w:ascii="Fira Code" w:hAnsi="Fira Code" w:cs="Fira Code"/>
+          <w:i/>
+          <w:iCs/>
+          <w:color w:val="A0A1A7"/>
+          <w:sz w:val="21"/>
+          <w:szCs w:val="21"/>
+        </w:rPr>
+        <w:br/>
+        <w:t xml:space="preserve">    </w:t>
+      </w:r>
+      <w:r>
+        <w:rPr>
+          <w:rFonts w:ascii="Fira Code" w:hAnsi="Fira Code" w:cs="Fira Code"/>
+          <w:color w:val="383A42"/>
+          <w:sz w:val="21"/>
+          <w:szCs w:val="21"/>
+        </w:rPr>
+        <w:t>game.mainLoop();</w:t>
+      </w:r>
+      <w:r>
+        <w:rPr>
+          <w:rFonts w:ascii="Fira Code" w:hAnsi="Fira Code" w:cs="Fira Code"/>
+          <w:color w:val="383A42"/>
+          <w:sz w:val="21"/>
+          <w:szCs w:val="21"/>
+        </w:rPr>
+        <w:br/>
+        <w:t>}</w:t>
+      </w:r>
+    </w:p>
+    <w:p>
+      <w:pPr>
+        <w:rPr>
+          <w:lang w:val="en-US"/>
+        </w:rPr>
+      </w:pPr>
+    </w:p>
+    <w:p>
+      <w:pPr>
+        <w:pStyle w:val="Titlu3"/>
+        <w:rPr>
+          <w:lang w:val="ro-RO"/>
+        </w:rPr>
+      </w:pPr>
+      <w:r>
+        <w:t>Cerin</w:t>
+      </w:r>
+      <w:r>
+        <w:rPr>
+          <w:lang w:val="ro-RO"/>
+        </w:rPr>
+        <w:t>țele</w:t>
+      </w:r>
+    </w:p>
+    <w:p>
+      <w:pPr>
+        <w:pStyle w:val="Listparagraf"/>
+        <w:numPr>
+          <w:ilvl w:val="0"/>
+          <w:numId w:val="11"/>
+        </w:numPr>
+        <w:rPr>
+          <w:lang w:val="ro-RO"/>
+        </w:rPr>
+      </w:pPr>
+      <w:r>
+        <w:rPr>
+          <w:lang w:val="ro-RO"/>
+        </w:rPr>
+        <w:t>Jocul va începe întotdeauna prin citirea datelor celor doi jucători.</w:t>
+      </w:r>
+      <w:r>
+        <w:rPr>
+          <w:lang w:val="ro-RO"/>
+        </w:rPr>
+        <w:t xml:space="preserve"> Datele precum comenzile nu vor fi citite de la tastatură, ci numai denumirea jucătorilor.</w:t>
+      </w:r>
+    </w:p>
+    <w:p>
+      <w:pPr>
+        <w:pStyle w:val="Listparagraf"/>
+        <w:numPr>
+          <w:ilvl w:val="0"/>
+          <w:numId w:val="11"/>
+        </w:numPr>
+        <w:rPr>
+          <w:lang w:val="ro-RO"/>
+        </w:rPr>
+      </w:pPr>
+      <w:r>
+        <w:rPr>
+          <w:lang w:val="ro-RO"/>
+        </w:rPr>
+        <w:t>Există date care vor fi ini</w:t>
+      </w:r>
+      <w:r>
+        <w:rPr>
+          <w:rFonts w:ascii="Calibri" w:hAnsi="Calibri"/>
+          <w:lang w:val="ro-RO"/>
+        </w:rPr>
+        <w:t xml:space="preserve">țializate la fiecare nou joc (scorul, numele jucătorilor), dar și update-uri la nivelul </w:t>
+      </w:r>
+      <w:r>
+        <w:rPr>
+          <w:rFonts w:ascii="Calibri" w:hAnsi="Calibri"/>
+          <w:b/>
+          <w:bCs/>
+          <w:lang w:val="ro-RO"/>
+        </w:rPr>
+        <w:t>HighscoreTable</w:t>
+      </w:r>
+      <w:r>
+        <w:rPr>
+          <w:rFonts w:ascii="Calibri" w:hAnsi="Calibri"/>
+          <w:lang w:val="ro-RO"/>
+        </w:rPr>
+        <w:t xml:space="preserve"> și </w:t>
+      </w:r>
+      <w:r>
+        <w:rPr>
+          <w:rFonts w:ascii="Calibri" w:hAnsi="Calibri"/>
+          <w:b/>
+          <w:bCs/>
+          <w:lang w:val="ro-RO"/>
+        </w:rPr>
+        <w:t>PlayerUi</w:t>
+      </w:r>
+      <w:r>
+        <w:rPr>
+          <w:rFonts w:ascii="Calibri" w:hAnsi="Calibri"/>
+          <w:lang w:val="ro-RO"/>
+        </w:rPr>
+        <w:t xml:space="preserve"> (în sensul că PlayerUi ar trebui resetat, iar HighscoreTable resetat cu numele și id-ul player-ului).  </w:t>
+      </w:r>
+    </w:p>
+    <w:p/>
+    <w:p/>
+    <w:p>
+      <w:pPr>
+        <w:pStyle w:val="Titlu2"/>
+        <w:rPr>
+          <w:lang w:val="ro-RO"/>
+        </w:rPr>
+      </w:pPr>
+      <w:r>
+        <w:rPr>
+          <w:rFonts w:ascii="Franklin Gothic Book" w:hAnsi="Franklin Gothic Book"/>
+        </w:rPr>
+        <w:t>Exerci</w:t>
+      </w:r>
+      <w:r>
+        <w:rPr>
+          <w:lang w:val="ro-RO"/>
+        </w:rPr>
+        <w:t>țiul 2</w:t>
+      </w:r>
+      <w:r>
+        <w:rPr>
+          <w:lang w:val="ro-RO"/>
+        </w:rPr>
+        <w:t xml:space="preserve"> – </w:t>
+      </w:r>
+      <w:r>
+        <w:rPr>
+          <w:lang w:val="ro-RO"/>
+        </w:rPr>
+        <w:t>Pharmacy DBMS</w:t>
+      </w:r>
+    </w:p>
+    <w:p>
+      <w:pPr>
+        <w:rPr>
+          <w:i/>
+          <w:iCs/>
+          <w:sz w:val="20"/>
+          <w:szCs w:val="20"/>
+          <w:lang w:val="ro-RO"/>
+        </w:rPr>
+      </w:pPr>
+      <w:r>
+        <w:rPr>
+          <w:i/>
+          <w:iCs/>
+          <w:sz w:val="20"/>
+          <w:szCs w:val="20"/>
+          <w:lang w:val="ro-RO"/>
+        </w:rPr>
+        <w:t xml:space="preserve">-- </w:t>
+      </w:r>
+    </w:p>
+    <w:p>
+      <w:pPr>
+        <w:rPr>
+          <w:i/>
+          <w:iCs/>
+          <w:sz w:val="20"/>
+          <w:szCs w:val="20"/>
+          <w:lang w:val="ro-RO"/>
+        </w:rPr>
+      </w:pPr>
+    </w:p>
+    <w:p>
+      <w:pPr>
+        <w:rPr>
+          <w:i/>
+          <w:iCs/>
+          <w:sz w:val="20"/>
+          <w:szCs w:val="20"/>
+          <w:lang w:val="ro-RO"/>
+        </w:rPr>
+      </w:pPr>
+    </w:p>
+    <w:p>
+      <w:pPr>
+        <w:pStyle w:val="Titlu2"/>
+        <w:rPr>
+          <w:lang w:val="ro-RO"/>
+        </w:rPr>
+      </w:pPr>
+      <w:r>
+        <w:rPr>
+          <w:rFonts w:ascii="Franklin Gothic Book" w:hAnsi="Franklin Gothic Book"/>
+        </w:rPr>
+        <w:t>Exerci</w:t>
+      </w:r>
+      <w:r>
+        <w:rPr>
+          <w:lang w:val="ro-RO"/>
+        </w:rPr>
+        <w:t xml:space="preserve">țiul </w:t>
+      </w:r>
+      <w:r>
+        <w:rPr>
+          <w:lang w:val="ro-RO"/>
+        </w:rPr>
+        <w:t>3</w:t>
+      </w:r>
+      <w:r>
+        <w:rPr>
+          <w:lang w:val="ro-RO"/>
+        </w:rPr>
+        <w:t xml:space="preserve"> – 2048 Game</w:t>
+      </w:r>
+    </w:p>
+    <w:p>
+      <w:pPr>
+        <w:rPr>
+          <w:i/>
+          <w:iCs/>
+          <w:sz w:val="20"/>
+          <w:szCs w:val="20"/>
+        </w:rPr>
+      </w:pPr>
+      <w:r>
+        <w:rPr>
+          <w:i/>
+          <w:iCs/>
+          <w:sz w:val="20"/>
+          <w:szCs w:val="20"/>
+        </w:rPr>
+        <w:t>Implementing a Classical Game</w:t>
+      </w:r>
+    </w:p>
+    <w:p>
+      <w:pPr>
+        <w:rPr>
+          <w:i/>
+          <w:iCs/>
+          <w:sz w:val="20"/>
+          <w:szCs w:val="20"/>
+        </w:rPr>
+      </w:pPr>
+    </w:p>
+    <w:p>
+      <w:pPr>
+        <w:rPr>
+          <w:b/>
+          <w:bCs/>
+          <w:i/>
+          <w:iCs/>
+          <w:color w:val="00B050"/>
+          <w:sz w:val="20"/>
+          <w:szCs w:val="20"/>
+          <w:lang w:val="en-US"/>
+        </w:rPr>
+      </w:pPr>
+      <w:r>
+        <w:rPr>
+          <w:b/>
+          <w:bCs/>
+          <w:i/>
+          <w:iCs/>
+          <w:color w:val="00B050"/>
+          <w:sz w:val="20"/>
+          <w:szCs w:val="20"/>
+        </w:rPr>
+        <w:t>For this game, you won’t need multithreading.</w:t>
+      </w:r>
+    </w:p>
+    <w:p/>
+    <w:p/>
+    <w:p>
+      <w:pPr>
+        <w:rPr>
+          <w:lang w:val="ro-RO"/>
+        </w:rPr>
+      </w:pPr>
+    </w:p>
+    <w:p>
+      <w:pPr>
+        <w:rPr>
+          <w:sz w:val="40"/>
+          <w:szCs w:val="40"/>
+        </w:rPr>
+      </w:pPr>
+      <w:r>
+        <w:br w:type="page"/>
+      </w:r>
+    </w:p>
+    <w:p>
+      <w:pPr>
+        <w:pStyle w:val="Titlu1"/>
+      </w:pPr>
+      <w:r>
+        <w:lastRenderedPageBreak/>
+        <w:t>Grupa 152</w:t>
+      </w:r>
+    </w:p>
+    <w:p>
+      <w:pPr>
+        <w:pStyle w:val="Titlu2"/>
+      </w:pPr>
+      <w:r>
+        <w:t>Exercițiul 1</w:t>
+      </w:r>
+      <w:r>
+        <w:t xml:space="preserve"> - Pong</w:t>
+      </w:r>
+    </w:p>
+    <w:p>
+      <w:pPr>
+        <w:rPr>
+          <w:i/>
+          <w:iCs/>
+          <w:sz w:val="20"/>
+          <w:szCs w:val="20"/>
+        </w:rPr>
+      </w:pPr>
+      <w:r>
+        <w:rPr>
+          <w:i/>
+          <w:iCs/>
+          <w:sz w:val="20"/>
+          <w:szCs w:val="20"/>
+        </w:rPr>
+        <w:t>Implementing a Classical Game</w:t>
+      </w:r>
+    </w:p>
+    <w:p>
+      <w:pPr>
+        <w:rPr>
+          <w:i/>
+          <w:iCs/>
+          <w:sz w:val="20"/>
+          <w:szCs w:val="20"/>
+        </w:rPr>
+      </w:pPr>
+    </w:p>
+    <w:p>
+      <w:pPr>
+        <w:rPr>
+          <w:b/>
+          <w:bCs/>
+          <w:i/>
+          <w:iCs/>
+          <w:color w:val="00B050"/>
+          <w:sz w:val="20"/>
+          <w:szCs w:val="20"/>
+          <w:lang w:val="en-US"/>
+        </w:rPr>
+      </w:pPr>
+      <w:r>
+        <w:rPr>
+          <w:b/>
+          <w:bCs/>
+          <w:i/>
+          <w:iCs/>
+          <w:color w:val="00B050"/>
+          <w:sz w:val="20"/>
+          <w:szCs w:val="20"/>
+        </w:rPr>
+        <w:t>For this exercise you</w:t>
+      </w:r>
+      <w:r>
+        <w:rPr>
+          <w:b/>
+          <w:bCs/>
+          <w:i/>
+          <w:iCs/>
+          <w:color w:val="00B050"/>
+          <w:sz w:val="20"/>
+          <w:szCs w:val="20"/>
+          <w:lang w:val="en-US"/>
+        </w:rPr>
+        <w:t>’ll make use of multithreading and we’ll provide an example.</w:t>
+      </w:r>
+    </w:p>
+    <w:p/>
+    <w:p>
+      <w:pPr>
+        <w:pStyle w:val="Titlu3"/>
+      </w:pPr>
+      <w:r>
+        <w:t>Clasele</w:t>
+      </w:r>
+    </w:p>
+    <w:p>
+      <w:pPr>
+        <w:rPr>
+          <w:lang w:val="en-US"/>
+        </w:rPr>
+      </w:pPr>
+      <w:r>
+        <w:t>Pentru a utiliza cât mai util programarea orientată pe obiecte, vom avea clase clare si simple, care au scopurile la care ne-am a</w:t>
+      </w:r>
+      <w:r>
+        <w:rPr>
+          <w:rFonts w:ascii="Calibri" w:hAnsi="Calibri"/>
+        </w:rPr>
+        <w:t>ștepta</w:t>
+      </w:r>
+      <w:r>
+        <w:rPr>
+          <w:lang w:val="en-US"/>
+        </w:rPr>
+        <w:t>:</w:t>
+      </w:r>
+    </w:p>
+    <w:p>
+      <w:pPr>
+        <w:rPr>
+          <w:lang w:val="en-US"/>
+        </w:rPr>
+      </w:pPr>
+    </w:p>
+    <w:p>
+      <w:pPr>
+        <w:pStyle w:val="Listparagraf"/>
+        <w:numPr>
+          <w:ilvl w:val="0"/>
+          <w:numId w:val="11"/>
+        </w:numPr>
+        <w:rPr>
+          <w:lang w:val="en-US"/>
+        </w:rPr>
+      </w:pPr>
+      <w:r>
+        <w:rPr>
+          <w:b/>
+          <w:bCs/>
+          <w:lang w:val="en-US"/>
+        </w:rPr>
+        <w:t>Player</w:t>
+      </w:r>
+      <w:r>
+        <w:rPr>
+          <w:lang w:val="en-US"/>
+        </w:rPr>
+        <w:t xml:space="preserve"> – re</w:t>
+      </w:r>
+      <w:r>
+        <w:rPr>
+          <w:rFonts w:ascii="Calibri" w:hAnsi="Calibri"/>
+          <w:lang w:val="ro-RO"/>
+        </w:rPr>
+        <w:t>ține denumirea playerului, dar și un id unic</w:t>
+      </w:r>
+    </w:p>
+    <w:p>
+      <w:pPr>
+        <w:pStyle w:val="Listparagraf"/>
+        <w:numPr>
+          <w:ilvl w:val="0"/>
+          <w:numId w:val="11"/>
+        </w:numPr>
+        <w:rPr>
+          <w:lang w:val="en-US"/>
+        </w:rPr>
+      </w:pPr>
+      <w:r>
+        <w:rPr>
+          <w:b/>
+          <w:bCs/>
+          <w:lang w:val="en-US"/>
+        </w:rPr>
+        <w:t>PlayerUI</w:t>
+      </w:r>
+      <w:r>
+        <w:rPr>
+          <w:lang w:val="en-US"/>
+        </w:rPr>
+        <w:t xml:space="preserve"> – aici vom implementa multithreading. Mai exact, PlayerUI este o clasă care va citi comanda unui player pentru a putea fi executată de către GameScreen</w:t>
+      </w:r>
+    </w:p>
+    <w:p>
+      <w:pPr>
+        <w:pStyle w:val="Listparagraf"/>
+        <w:numPr>
+          <w:ilvl w:val="0"/>
+          <w:numId w:val="11"/>
+        </w:numPr>
+        <w:rPr>
+          <w:lang w:val="en-US"/>
+        </w:rPr>
+      </w:pPr>
+      <w:r>
+        <w:rPr>
+          <w:b/>
+          <w:bCs/>
+          <w:lang w:val="en-US"/>
+        </w:rPr>
+        <w:t>GameScreen</w:t>
+      </w:r>
+      <w:r>
+        <w:rPr>
+          <w:lang w:val="en-US"/>
+        </w:rPr>
+        <w:t xml:space="preserve"> – această </w:t>
+      </w:r>
+      <w:r>
+        <w:rPr>
+          <w:lang w:val="en-US"/>
+        </w:rPr>
+        <w:t>se ocupă de</w:t>
+      </w:r>
+      <w:r>
+        <w:rPr>
+          <w:lang w:val="en-US"/>
+        </w:rPr>
+        <w:t xml:space="preserve"> afi</w:t>
+      </w:r>
+      <w:r>
+        <w:rPr>
+          <w:rFonts w:ascii="Calibri" w:hAnsi="Calibri"/>
+          <w:lang w:val="ro-RO"/>
+        </w:rPr>
+        <w:t xml:space="preserve">șarea </w:t>
+      </w:r>
+      <w:r>
+        <w:rPr>
+          <w:rFonts w:ascii="Calibri" w:hAnsi="Calibri"/>
+          <w:lang w:val="ro-RO"/>
+        </w:rPr>
+        <w:t xml:space="preserve">stării </w:t>
+      </w:r>
+      <w:r>
+        <w:rPr>
+          <w:rFonts w:ascii="Calibri" w:hAnsi="Calibri"/>
+          <w:lang w:val="ro-RO"/>
+        </w:rPr>
+        <w:t>jocului</w:t>
+      </w:r>
+      <w:r>
+        <w:rPr>
+          <w:rFonts w:ascii="Calibri" w:hAnsi="Calibri"/>
+          <w:lang w:val="ro-RO"/>
+        </w:rPr>
+        <w:t>. Conține date despre numele jucătorilor, scorul pe care îl pot câștiga (crește la fiecare lovire a mingii), mărimea tablei și poziția mingii</w:t>
+      </w:r>
+    </w:p>
+    <w:p>
+      <w:pPr>
+        <w:pStyle w:val="Listparagraf"/>
+        <w:numPr>
+          <w:ilvl w:val="0"/>
+          <w:numId w:val="11"/>
+        </w:numPr>
+        <w:rPr>
+          <w:lang w:val="en-US"/>
+        </w:rPr>
+      </w:pPr>
+      <w:r>
+        <w:rPr>
+          <w:b/>
+          <w:bCs/>
+          <w:lang w:val="en-US"/>
+        </w:rPr>
+        <w:t>Highscore</w:t>
+      </w:r>
+      <w:r>
+        <w:rPr>
+          <w:lang w:val="en-US"/>
+        </w:rPr>
+        <w:t xml:space="preserve"> – con</w:t>
+      </w:r>
+      <w:r>
+        <w:rPr>
+          <w:rFonts w:ascii="Calibri" w:hAnsi="Calibri"/>
+          <w:lang w:val="en-US"/>
+        </w:rPr>
+        <w:t>ține scorul (un număt natural), dar și id-ul jucătorului</w:t>
+      </w:r>
+    </w:p>
+    <w:p>
+      <w:pPr>
+        <w:pStyle w:val="Listparagraf"/>
+        <w:numPr>
+          <w:ilvl w:val="0"/>
+          <w:numId w:val="11"/>
+        </w:numPr>
+        <w:rPr>
+          <w:b/>
+          <w:bCs/>
+          <w:lang w:val="en-US"/>
+        </w:rPr>
+      </w:pPr>
+      <w:r>
+        <w:rPr>
+          <w:b/>
+          <w:bCs/>
+          <w:lang w:val="en-US"/>
+        </w:rPr>
+        <w:t>HighscoreTable</w:t>
+      </w:r>
+      <w:r>
+        <w:rPr>
+          <w:b/>
+          <w:bCs/>
+          <w:lang w:val="en-US"/>
+        </w:rPr>
+        <w:t xml:space="preserve"> – </w:t>
+      </w:r>
+      <w:r>
+        <w:rPr>
+          <w:lang w:val="en-US"/>
+        </w:rPr>
+        <w:t>con</w:t>
+      </w:r>
+      <w:r>
+        <w:rPr>
+          <w:rFonts w:ascii="Calibri" w:hAnsi="Calibri"/>
+          <w:lang w:val="en-US"/>
+        </w:rPr>
+        <w:t>ține o listă de scoruri</w:t>
+      </w:r>
+    </w:p>
+    <w:p>
+      <w:pPr>
+        <w:pStyle w:val="Listparagraf"/>
+        <w:numPr>
+          <w:ilvl w:val="0"/>
+          <w:numId w:val="11"/>
+        </w:numPr>
+        <w:rPr>
+          <w:b/>
+          <w:bCs/>
+          <w:lang w:val="en-US"/>
+        </w:rPr>
+      </w:pPr>
+      <w:r>
+        <w:rPr>
+          <w:b/>
+          <w:bCs/>
+          <w:lang w:val="en-US"/>
+        </w:rPr>
+        <w:t>Game</w:t>
+      </w:r>
+      <w:r>
+        <w:rPr>
+          <w:lang w:val="en-US"/>
+        </w:rPr>
+        <w:t xml:space="preserve"> – Jocul va con</w:t>
+      </w:r>
+      <w:r>
+        <w:rPr>
+          <w:rFonts w:ascii="Calibri" w:hAnsi="Calibri"/>
+          <w:lang w:val="en-US"/>
+        </w:rPr>
+        <w:t>ține doi jucători, o interfață pentru fiecare, un ecran al jocului și un table de scoruri</w:t>
+      </w:r>
+    </w:p>
+    <w:p>
+      <w:pPr>
+        <w:pStyle w:val="Titlu3"/>
+        <w:rPr>
+          <w:rFonts w:ascii="Calibri" w:hAnsi="Calibri"/>
+          <w:lang w:val="en-US"/>
+        </w:rPr>
+      </w:pPr>
+      <w:r>
+        <w:rPr>
+          <w:lang w:val="en-US"/>
+        </w:rPr>
+        <w:t>Demonstra</w:t>
+      </w:r>
+      <w:r>
+        <w:rPr>
+          <w:rFonts w:ascii="Calibri" w:hAnsi="Calibri"/>
+          <w:lang w:val="en-US"/>
+        </w:rPr>
+        <w:t>ție</w:t>
+      </w:r>
+    </w:p>
+    <w:p>
+      <w:pPr>
+        <w:rPr>
+          <w:lang w:val="en-US"/>
+        </w:rPr>
+      </w:pPr>
+    </w:p>
+    <w:p>
+      <w:pPr>
+        <w:pStyle w:val="Titlu3"/>
+        <w:rPr>
+          <w:lang w:val="en-US"/>
+        </w:rPr>
+      </w:pPr>
+      <w:r>
+        <w:rPr>
+          <w:lang w:val="en-US"/>
+        </w:rPr>
+        <w:t>Simplitatea codului</w:t>
+      </w:r>
+    </w:p>
+    <w:p>
+      <w:pPr>
+        <w:rPr>
+          <w:rFonts w:ascii="Calibri" w:hAnsi="Calibri"/>
+          <w:lang w:val="en-US"/>
+        </w:rPr>
+      </w:pPr>
+      <w:r>
+        <w:rPr>
+          <w:lang w:val="en-US"/>
+        </w:rPr>
+        <w:t>Codul din func</w:t>
+      </w:r>
+      <w:r>
+        <w:rPr>
+          <w:rFonts w:ascii="Calibri" w:hAnsi="Calibri"/>
+          <w:lang w:val="ro-RO"/>
+        </w:rPr>
+        <w:t xml:space="preserve">ția </w:t>
+      </w:r>
+      <w:r>
+        <w:rPr>
+          <w:rFonts w:ascii="Fira Code" w:hAnsi="Fira Code" w:cs="Fira Code"/>
+          <w:color w:val="4078F2"/>
+          <w:sz w:val="21"/>
+          <w:szCs w:val="21"/>
+        </w:rPr>
+        <w:t>main</w:t>
+      </w:r>
+      <w:r>
+        <w:rPr>
+          <w:rFonts w:ascii="Calibri" w:hAnsi="Calibri"/>
+          <w:lang w:val="ro-RO"/>
+        </w:rPr>
+        <w:t xml:space="preserve"> (</w:t>
+      </w:r>
+      <w:r>
+        <w:rPr>
+          <w:lang w:val="en-US"/>
+        </w:rPr>
+        <w:t>a.k.a. the driver code) va fi extrem de simplu</w:t>
+      </w:r>
+      <w:r>
+        <w:rPr>
+          <w:rFonts w:ascii="Calibri" w:hAnsi="Calibri"/>
+          <w:lang w:val="en-US"/>
+        </w:rPr>
+        <w:t>:</w:t>
+      </w:r>
+    </w:p>
+    <w:p>
+      <w:pPr>
+        <w:rPr>
+          <w:rFonts w:ascii="Calibri" w:hAnsi="Calibri"/>
+          <w:lang w:val="en-US"/>
+        </w:rPr>
+      </w:pPr>
+    </w:p>
+    <w:p>
+      <w:pPr>
+        <w:pStyle w:val="PreformatatHTML"/>
+        <w:shd w:val="clear" w:color="auto" w:fill="FAFAFA"/>
+        <w:rPr>
+          <w:rFonts w:ascii="Fira Code" w:hAnsi="Fira Code" w:cs="Fira Code"/>
+          <w:color w:val="383A42"/>
+          <w:sz w:val="21"/>
+          <w:szCs w:val="21"/>
+        </w:rPr>
+      </w:pPr>
+      <w:r>
+        <w:rPr>
+          <w:rFonts w:ascii="Fira Code" w:hAnsi="Fira Code" w:cs="Fira Code"/>
+          <w:i/>
+          <w:iCs/>
+          <w:color w:val="A626A4"/>
+          <w:sz w:val="21"/>
+          <w:szCs w:val="21"/>
+        </w:rPr>
+        <w:t xml:space="preserve">int </w:t>
+      </w:r>
+      <w:r>
+        <w:rPr>
+          <w:rFonts w:ascii="Fira Code" w:hAnsi="Fira Code" w:cs="Fira Code"/>
+          <w:color w:val="4078F2"/>
+          <w:sz w:val="21"/>
+          <w:szCs w:val="21"/>
+        </w:rPr>
+        <w:t>main</w:t>
+      </w:r>
+      <w:r>
+        <w:rPr>
+          <w:rFonts w:ascii="Fira Code" w:hAnsi="Fira Code" w:cs="Fira Code"/>
+          <w:color w:val="383A42"/>
+          <w:sz w:val="21"/>
+          <w:szCs w:val="21"/>
+        </w:rPr>
+        <w:t>() {</w:t>
+      </w:r>
+      <w:r>
+        <w:rPr>
+          <w:rFonts w:ascii="Fira Code" w:hAnsi="Fira Code" w:cs="Fira Code"/>
+          <w:color w:val="383A42"/>
+          <w:sz w:val="21"/>
+          <w:szCs w:val="21"/>
+        </w:rPr>
+        <w:br/>
+        <w:t xml:space="preserve">    Game </w:t>
+      </w:r>
+      <w:r>
+        <w:rPr>
+          <w:rFonts w:ascii="Fira Code" w:hAnsi="Fira Code" w:cs="Fira Code"/>
+          <w:color w:val="986801"/>
+          <w:sz w:val="21"/>
+          <w:szCs w:val="21"/>
+        </w:rPr>
+        <w:t>game</w:t>
+      </w:r>
+      <w:r>
+        <w:rPr>
+          <w:rFonts w:ascii="Fira Code" w:hAnsi="Fira Code" w:cs="Fira Code"/>
+          <w:color w:val="383A42"/>
+          <w:sz w:val="21"/>
+          <w:szCs w:val="21"/>
+        </w:rPr>
+        <w:t xml:space="preserve">; </w:t>
+      </w:r>
+      <w:r>
+        <w:rPr>
+          <w:rFonts w:ascii="Fira Code" w:hAnsi="Fira Code" w:cs="Fira Code"/>
+          <w:i/>
+          <w:iCs/>
+          <w:color w:val="A0A1A7"/>
+          <w:sz w:val="21"/>
+          <w:szCs w:val="21"/>
+        </w:rPr>
+        <w:t xml:space="preserve">// nu are nevoie de date, </w:t>
+      </w:r>
+      <w:r>
+        <w:rPr>
+          <w:rFonts w:ascii="Fira Code" w:hAnsi="Fira Code" w:cs="Fira Code"/>
+          <w:i/>
+          <w:iCs/>
+          <w:color w:val="A0A1A7"/>
+          <w:sz w:val="21"/>
+          <w:szCs w:val="21"/>
+        </w:rPr>
+        <w:br/>
+        <w:t xml:space="preserve">    //            deoarece jucatori</w:t>
+      </w:r>
+      <w:r>
+        <w:rPr>
+          <w:rFonts w:ascii="Fira Code" w:hAnsi="Fira Code" w:cs="Fira Code"/>
+          <w:i/>
+          <w:iCs/>
+          <w:color w:val="A0A1A7"/>
+          <w:sz w:val="21"/>
+          <w:szCs w:val="21"/>
+        </w:rPr>
+        <w:t>i</w:t>
+      </w:r>
+      <w:r>
+        <w:rPr>
+          <w:rFonts w:ascii="Fira Code" w:hAnsi="Fira Code" w:cs="Fira Code"/>
+          <w:i/>
+          <w:iCs/>
+          <w:color w:val="A0A1A7"/>
+          <w:sz w:val="21"/>
+          <w:szCs w:val="21"/>
+        </w:rPr>
+        <w:t xml:space="preserve"> si scorurile </w:t>
+      </w:r>
+      <w:r>
+        <w:rPr>
+          <w:rFonts w:ascii="Fira Code" w:hAnsi="Fira Code" w:cs="Fira Code"/>
+          <w:i/>
+          <w:iCs/>
+          <w:color w:val="A0A1A7"/>
+          <w:sz w:val="21"/>
+          <w:szCs w:val="21"/>
+        </w:rPr>
+        <w:t xml:space="preserve">le </w:t>
+      </w:r>
+      <w:r>
+        <w:rPr>
+          <w:rFonts w:ascii="Fira Code" w:hAnsi="Fira Code" w:cs="Fira Code"/>
+          <w:i/>
+          <w:iCs/>
+          <w:color w:val="A0A1A7"/>
+          <w:sz w:val="21"/>
+          <w:szCs w:val="21"/>
+        </w:rPr>
+        <w:t>citi</w:t>
+      </w:r>
+      <w:r>
+        <w:rPr>
+          <w:rFonts w:ascii="Fira Code" w:hAnsi="Fira Code" w:cs="Fira Code"/>
+          <w:i/>
+          <w:iCs/>
+          <w:color w:val="A0A1A7"/>
+          <w:sz w:val="21"/>
+          <w:szCs w:val="21"/>
+        </w:rPr>
+        <w:t>m</w:t>
+      </w:r>
+      <w:r>
+        <w:rPr>
+          <w:rFonts w:ascii="Fira Code" w:hAnsi="Fira Code" w:cs="Fira Code"/>
+          <w:i/>
+          <w:iCs/>
+          <w:color w:val="A0A1A7"/>
+          <w:sz w:val="21"/>
+          <w:szCs w:val="21"/>
+        </w:rPr>
+        <w:t xml:space="preserve"> de la tastatura</w:t>
+      </w:r>
+      <w:r>
+        <w:rPr>
+          <w:rFonts w:ascii="Fira Code" w:hAnsi="Fira Code" w:cs="Fira Code"/>
+          <w:i/>
+          <w:iCs/>
+          <w:color w:val="A0A1A7"/>
+          <w:sz w:val="21"/>
+          <w:szCs w:val="21"/>
+        </w:rPr>
+        <w:br/>
+        <w:t xml:space="preserve">    </w:t>
+      </w:r>
+      <w:r>
+        <w:rPr>
+          <w:rFonts w:ascii="Fira Code" w:hAnsi="Fira Code" w:cs="Fira Code"/>
+          <w:color w:val="383A42"/>
+          <w:sz w:val="21"/>
+          <w:szCs w:val="21"/>
+        </w:rPr>
+        <w:t>game.mainLoop();</w:t>
+      </w:r>
+      <w:r>
+        <w:rPr>
+          <w:rFonts w:ascii="Fira Code" w:hAnsi="Fira Code" w:cs="Fira Code"/>
+          <w:color w:val="383A42"/>
+          <w:sz w:val="21"/>
+          <w:szCs w:val="21"/>
+        </w:rPr>
+        <w:br/>
+        <w:t>}</w:t>
+      </w:r>
+    </w:p>
+    <w:p>
+      <w:pPr>
+        <w:rPr>
+          <w:lang w:val="en-US"/>
+        </w:rPr>
+      </w:pPr>
+    </w:p>
+    <w:p>
+      <w:pPr>
+        <w:pStyle w:val="Titlu3"/>
+        <w:rPr>
+          <w:lang w:val="ro-RO"/>
+        </w:rPr>
+      </w:pPr>
+      <w:r>
+        <w:lastRenderedPageBreak/>
+        <w:t>Cerin</w:t>
+      </w:r>
+      <w:r>
+        <w:rPr>
+          <w:lang w:val="ro-RO"/>
+        </w:rPr>
+        <w:t>țele</w:t>
+      </w:r>
+    </w:p>
+    <w:p>
+      <w:pPr>
+        <w:pStyle w:val="Listparagraf"/>
+        <w:numPr>
+          <w:ilvl w:val="0"/>
+          <w:numId w:val="11"/>
+        </w:numPr>
+        <w:rPr>
+          <w:lang w:val="ro-RO"/>
+        </w:rPr>
+      </w:pPr>
+      <w:r>
+        <w:rPr>
+          <w:lang w:val="ro-RO"/>
+        </w:rPr>
+        <w:t>Jocul va începe întotdeauna prin citirea datelor celor doi jucători.</w:t>
+      </w:r>
+      <w:r>
+        <w:rPr>
+          <w:lang w:val="ro-RO"/>
+        </w:rPr>
+        <w:t xml:space="preserve"> Datele precum comenzile nu vor fi citite de la tastatură, ci numai denumirea jucătorilor.</w:t>
+      </w:r>
+    </w:p>
+    <w:p>
+      <w:pPr>
+        <w:pStyle w:val="Listparagraf"/>
+        <w:numPr>
+          <w:ilvl w:val="0"/>
+          <w:numId w:val="11"/>
+        </w:numPr>
+        <w:rPr>
+          <w:lang w:val="ro-RO"/>
+        </w:rPr>
+      </w:pPr>
+      <w:r>
+        <w:rPr>
+          <w:lang w:val="ro-RO"/>
+        </w:rPr>
+        <w:t>Există date care vor fi ini</w:t>
+      </w:r>
+      <w:r>
+        <w:rPr>
+          <w:rFonts w:ascii="Calibri" w:hAnsi="Calibri"/>
+          <w:lang w:val="ro-RO"/>
+        </w:rPr>
+        <w:t xml:space="preserve">țializate la fiecare nou joc (scorul, numele jucătorilor), dar și update-uri la nivelul </w:t>
+      </w:r>
+      <w:r>
+        <w:rPr>
+          <w:rFonts w:ascii="Calibri" w:hAnsi="Calibri"/>
+          <w:b/>
+          <w:bCs/>
+          <w:lang w:val="ro-RO"/>
+        </w:rPr>
+        <w:t>HighscoreTable</w:t>
+      </w:r>
+      <w:r>
+        <w:rPr>
+          <w:rFonts w:ascii="Calibri" w:hAnsi="Calibri"/>
+          <w:lang w:val="ro-RO"/>
+        </w:rPr>
+        <w:t xml:space="preserve"> și </w:t>
+      </w:r>
+      <w:r>
+        <w:rPr>
+          <w:rFonts w:ascii="Calibri" w:hAnsi="Calibri"/>
+          <w:b/>
+          <w:bCs/>
+          <w:lang w:val="ro-RO"/>
+        </w:rPr>
+        <w:t>PlayerUi</w:t>
+      </w:r>
+      <w:r>
+        <w:rPr>
+          <w:rFonts w:ascii="Calibri" w:hAnsi="Calibri"/>
+          <w:lang w:val="ro-RO"/>
+        </w:rPr>
+        <w:t xml:space="preserve"> (în sensul că PlayerUi ar trebui resetat, iar HighscoreTable resetat cu numele și id-ul player-ului).  </w:t>
+      </w:r>
+    </w:p>
+    <w:p>
+      <w:pPr>
+        <w:rPr>
+          <w:lang w:val="ro-RO"/>
+        </w:rPr>
+      </w:pPr>
+    </w:p>
+    <w:p>
+      <w:pPr>
+        <w:pStyle w:val="Titlu3"/>
+        <w:rPr>
+          <w:lang w:val="ro-RO"/>
+        </w:rPr>
+      </w:pPr>
+      <w:r>
+        <w:rPr>
+          <w:lang w:val="ro-RO"/>
+        </w:rPr>
+        <w:t xml:space="preserve">Cerințe speciale – indicii </w:t>
+      </w:r>
+      <w:r>
+        <w:rPr>
+          <w:lang w:val="ro-RO"/>
+        </w:rPr>
+        <w:t>pentru dezvoltarea jocului</w:t>
+      </w:r>
+    </w:p>
+    <w:p>
+      <w:pPr>
+        <w:rPr>
+          <w:rFonts w:ascii="Calibri" w:hAnsi="Calibri"/>
+          <w:lang w:val="en-US"/>
+        </w:rPr>
+      </w:pPr>
+      <w:r>
+        <w:rPr>
+          <w:lang w:val="ro-RO"/>
+        </w:rPr>
+        <w:t xml:space="preserve">În primul rând, </w:t>
+      </w:r>
+      <w:r>
+        <w:rPr>
+          <w:lang w:val="ro-RO"/>
+        </w:rPr>
+        <w:t>să  imaginăm</w:t>
+      </w:r>
+      <w:r>
+        <w:rPr>
+          <w:rFonts w:ascii="Calibri" w:hAnsi="Calibri"/>
           <w:lang w:val="ro-RO"/>
         </w:rPr>
         <w:t xml:space="preserve"> </w:t>
       </w:r>
-      <w:proofErr w:type="spellStart"/>
-      <w:r>
-        <w:rPr>
-          <w:rFonts w:ascii="Spectral" w:hAnsi="Spectral"/>
-          <w:lang w:val="ro-RO"/>
-        </w:rPr>
-        <w:t>your</w:t>
-      </w:r>
-      <w:proofErr w:type="spellEnd"/>
-      <w:r>
-        <w:rPr>
-          <w:rFonts w:ascii="Spectral" w:hAnsi="Spectral"/>
+      <w:r>
+        <w:rPr>
+          <w:rFonts w:ascii="Calibri" w:hAnsi="Calibri"/>
+          <w:lang w:val="ro-RO"/>
+        </w:rPr>
+        <w:t xml:space="preserve">faptul </w:t>
+      </w:r>
+      <w:r>
+        <w:rPr>
+          <w:rFonts w:ascii="Calibri" w:hAnsi="Calibri"/>
+          <w:lang w:val="ro-RO"/>
+        </w:rPr>
+        <w:t xml:space="preserve">că orice ecran este format din pixeli. În cazul </w:t>
+      </w:r>
+      <w:r>
+        <w:rPr>
+          <w:rFonts w:ascii="Calibri" w:hAnsi="Calibri"/>
+          <w:lang w:val="ro-RO"/>
+        </w:rPr>
+        <w:t xml:space="preserve">nostru, putem implementa un Pong în care fiecare </w:t>
+      </w:r>
+      <w:r>
+        <w:rPr>
+          <w:rFonts w:ascii="Calibri" w:hAnsi="Calibri"/>
+          <w:lang w:val="ro-RO"/>
+        </w:rPr>
+        <w:t>caracte</w:t>
+      </w:r>
+      <w:r>
+        <w:rPr>
+          <w:rFonts w:ascii="Calibri" w:hAnsi="Calibri"/>
+          <w:lang w:val="ro-RO"/>
+        </w:rPr>
+        <w:t>r</w:t>
+      </w:r>
+      <w:r>
+        <w:rPr>
+          <w:rFonts w:ascii="Calibri" w:hAnsi="Calibri"/>
           <w:lang w:val="ro-RO"/>
         </w:rPr>
         <w:t xml:space="preserve"> </w:t>
       </w:r>
-      <w:proofErr w:type="spellStart"/>
-      <w:r>
-        <w:rPr>
-          <w:rFonts w:ascii="Spectral" w:hAnsi="Spectral"/>
-          <w:lang w:val="ro-RO"/>
-        </w:rPr>
-        <w:t>portfolio</w:t>
-      </w:r>
-      <w:proofErr w:type="spellEnd"/>
-    </w:p>
-    <w:p>
-      <w:pPr>
+      <w:r>
+        <w:rPr>
+          <w:rFonts w:ascii="Calibri" w:hAnsi="Calibri"/>
+          <w:lang w:val="ro-RO"/>
+        </w:rPr>
+        <w:t xml:space="preserve">afișat </w:t>
+      </w:r>
+      <w:r>
+        <w:rPr>
+          <w:rFonts w:ascii="Calibri" w:hAnsi="Calibri"/>
+          <w:lang w:val="ro-RO"/>
+        </w:rPr>
+        <w:t>în consolă</w:t>
+      </w:r>
+      <w:r>
+        <w:rPr>
+          <w:rFonts w:ascii="Calibri" w:hAnsi="Calibri"/>
+          <w:lang w:val="ro-RO"/>
+        </w:rPr>
+        <w:t xml:space="preserve"> </w:t>
+      </w:r>
+      <w:r>
+        <w:rPr>
+          <w:rFonts w:ascii="Calibri" w:hAnsi="Calibri"/>
+          <w:b/>
+          <w:bCs/>
+          <w:lang w:val="ro-RO"/>
+        </w:rPr>
+        <w:t>este un pixel</w:t>
+      </w:r>
+      <w:r>
+        <w:rPr>
+          <w:rFonts w:ascii="Calibri" w:hAnsi="Calibri"/>
+          <w:lang w:val="ro-RO"/>
+        </w:rPr>
+        <w:t xml:space="preserve">. Spre exemplu, </w:t>
+      </w:r>
+      <w:r>
+        <w:rPr>
+          <w:rFonts w:ascii="Calibri" w:hAnsi="Calibri"/>
+          <w:b/>
+          <w:bCs/>
+          <w:lang w:val="ro-RO"/>
+        </w:rPr>
+        <w:t>@</w:t>
+      </w:r>
+      <w:r>
+        <w:rPr>
+          <w:rFonts w:ascii="Calibri" w:hAnsi="Calibri"/>
+          <w:lang w:val="ro-RO"/>
+        </w:rPr>
+        <w:t xml:space="preserve"> poate reprezenta mingea, </w:t>
+      </w:r>
+      <w:r>
+        <w:rPr>
+          <w:rFonts w:ascii="Calibri" w:hAnsi="Calibri"/>
+          <w:b/>
+          <w:bCs/>
+          <w:lang w:val="en-US"/>
+        </w:rPr>
+        <w:t>|</w:t>
+      </w:r>
+      <w:r>
+        <w:rPr>
+          <w:rFonts w:ascii="Calibri" w:hAnsi="Calibri"/>
+          <w:lang w:val="en-US"/>
+        </w:rPr>
+        <w:t xml:space="preserve"> o parte a paletei unui juc</w:t>
+      </w:r>
+      <w:r>
+        <w:rPr>
+          <w:rFonts w:ascii="Calibri" w:hAnsi="Calibri"/>
+          <w:lang w:val="ro-RO"/>
+        </w:rPr>
+        <w:t xml:space="preserve">ător, iar </w:t>
+      </w:r>
+      <w:r>
+        <w:rPr>
+          <w:rFonts w:ascii="Calibri" w:hAnsi="Calibri"/>
+          <w:b/>
+          <w:bCs/>
+          <w:lang w:val="ro-RO"/>
+        </w:rPr>
+        <w:t>*</w:t>
+      </w:r>
+      <w:r>
+        <w:rPr>
+          <w:rFonts w:ascii="Calibri" w:hAnsi="Calibri"/>
+          <w:lang w:val="ro-RO"/>
+        </w:rPr>
+        <w:t xml:space="preserve"> un caracter din conturul jocului</w:t>
+      </w:r>
+      <w:r>
+        <w:rPr>
+          <w:rFonts w:ascii="Calibri" w:hAnsi="Calibri"/>
+          <w:lang w:val="en-US"/>
+        </w:rPr>
+        <w:t>:</w:t>
+      </w:r>
+    </w:p>
+    <w:p>
+      <w:pPr>
+        <w:rPr>
+          <w:rFonts w:ascii="Calibri" w:hAnsi="Calibri"/>
+          <w:lang w:val="en-US"/>
+        </w:rPr>
+      </w:pPr>
+    </w:p>
+    <w:p>
+      <w:pPr>
+        <w:shd w:val="clear" w:color="auto" w:fill="263238"/>
+        <w:tabs>
+          <w:tab w:val="left" w:pos="916"/>
+          <w:tab w:val="left" w:pos="1832"/>
+          <w:tab w:val="left" w:pos="2748"/>
+          <w:tab w:val="left" w:pos="3664"/>
+          <w:tab w:val="left" w:pos="4580"/>
+          <w:tab w:val="left" w:pos="5496"/>
+          <w:tab w:val="left" w:pos="6412"/>
+          <w:tab w:val="left" w:pos="7328"/>
+          <w:tab w:val="left" w:pos="8244"/>
+          <w:tab w:val="left" w:pos="9160"/>
+          <w:tab w:val="left" w:pos="10076"/>
+          <w:tab w:val="left" w:pos="10992"/>
+          <w:tab w:val="left" w:pos="11908"/>
+          <w:tab w:val="left" w:pos="12824"/>
+          <w:tab w:val="left" w:pos="13740"/>
+          <w:tab w:val="left" w:pos="14656"/>
+        </w:tabs>
+        <w:spacing w:line="240" w:lineRule="auto"/>
+        <w:jc w:val="center"/>
+        <w:rPr>
+          <w:rFonts w:ascii="Courier New" w:eastAsia="Times New Roman" w:hAnsi="Courier New" w:cs="Courier New"/>
+          <w:color w:val="C3CEE3"/>
+          <w:sz w:val="18"/>
+          <w:szCs w:val="18"/>
+          <w:lang w:val="en-US"/>
+        </w:rPr>
+      </w:pPr>
+      <w:r>
+        <w:rPr>
+          <w:rFonts w:ascii="Courier New" w:eastAsia="Times New Roman" w:hAnsi="Courier New" w:cs="Courier New"/>
+          <w:color w:val="89DDFF"/>
+          <w:sz w:val="18"/>
+          <w:szCs w:val="18"/>
+          <w:lang w:val="en-US"/>
+        </w:rPr>
+        <w:t>* * * * * * * * * *</w:t>
+      </w:r>
+      <w:r>
+        <w:rPr>
+          <w:rFonts w:ascii="Courier New" w:eastAsia="Times New Roman" w:hAnsi="Courier New" w:cs="Courier New"/>
+          <w:color w:val="89DDFF"/>
+          <w:sz w:val="18"/>
+          <w:szCs w:val="18"/>
+          <w:lang w:val="en-US"/>
+        </w:rPr>
+        <w:br/>
+        <w:t xml:space="preserve">*               </w:t>
+      </w:r>
+      <w:r>
+        <w:rPr>
+          <w:rFonts w:ascii="Courier New" w:eastAsia="Times New Roman" w:hAnsi="Courier New" w:cs="Courier New"/>
+          <w:color w:val="89DDFF"/>
+          <w:sz w:val="18"/>
+          <w:szCs w:val="18"/>
+          <w:lang w:val="en-US"/>
+        </w:rPr>
+        <w:t xml:space="preserve"> </w:t>
+      </w:r>
+      <w:r>
+        <w:rPr>
+          <w:rFonts w:ascii="Courier New" w:eastAsia="Times New Roman" w:hAnsi="Courier New" w:cs="Courier New"/>
+          <w:color w:val="89DDFF"/>
+          <w:sz w:val="18"/>
+          <w:szCs w:val="18"/>
+          <w:lang w:val="en-US"/>
+        </w:rPr>
+        <w:t xml:space="preserve"> *</w:t>
+      </w:r>
+      <w:r>
+        <w:rPr>
+          <w:rFonts w:ascii="Courier New" w:eastAsia="Times New Roman" w:hAnsi="Courier New" w:cs="Courier New"/>
+          <w:color w:val="89DDFF"/>
+          <w:sz w:val="18"/>
+          <w:szCs w:val="18"/>
+          <w:lang w:val="en-US"/>
+        </w:rPr>
+        <w:br/>
+        <w:t>*               | *</w:t>
+      </w:r>
+      <w:r>
+        <w:rPr>
+          <w:rFonts w:ascii="Courier New" w:eastAsia="Times New Roman" w:hAnsi="Courier New" w:cs="Courier New"/>
+          <w:color w:val="89DDFF"/>
+          <w:sz w:val="18"/>
+          <w:szCs w:val="18"/>
+          <w:lang w:val="en-US"/>
+        </w:rPr>
+        <w:br/>
+        <w:t>*       @       | *</w:t>
+      </w:r>
+      <w:r>
+        <w:rPr>
+          <w:rFonts w:ascii="Courier New" w:eastAsia="Times New Roman" w:hAnsi="Courier New" w:cs="Courier New"/>
+          <w:color w:val="89DDFF"/>
+          <w:sz w:val="18"/>
+          <w:szCs w:val="18"/>
+          <w:lang w:val="en-US"/>
+        </w:rPr>
+        <w:br/>
+        <w:t xml:space="preserve">* |             </w:t>
+      </w:r>
+      <w:r>
+        <w:rPr>
+          <w:rFonts w:ascii="Courier New" w:eastAsia="Times New Roman" w:hAnsi="Courier New" w:cs="Courier New"/>
+          <w:color w:val="89DDFF"/>
+          <w:sz w:val="18"/>
+          <w:szCs w:val="18"/>
+          <w:lang w:val="en-US"/>
+        </w:rPr>
+        <w:t>|</w:t>
+      </w:r>
+      <w:r>
+        <w:rPr>
+          <w:rFonts w:ascii="Courier New" w:eastAsia="Times New Roman" w:hAnsi="Courier New" w:cs="Courier New"/>
+          <w:color w:val="89DDFF"/>
+          <w:sz w:val="18"/>
+          <w:szCs w:val="18"/>
+          <w:lang w:val="en-US"/>
+        </w:rPr>
+        <w:t xml:space="preserve"> *</w:t>
+      </w:r>
+      <w:r>
+        <w:rPr>
+          <w:rFonts w:ascii="Courier New" w:eastAsia="Times New Roman" w:hAnsi="Courier New" w:cs="Courier New"/>
+          <w:color w:val="89DDFF"/>
+          <w:sz w:val="18"/>
+          <w:szCs w:val="18"/>
+          <w:lang w:val="en-US"/>
+        </w:rPr>
+        <w:br/>
+        <w:t>* |               *</w:t>
+      </w:r>
+      <w:r>
+        <w:rPr>
+          <w:rFonts w:ascii="Courier New" w:eastAsia="Times New Roman" w:hAnsi="Courier New" w:cs="Courier New"/>
+          <w:color w:val="89DDFF"/>
+          <w:sz w:val="18"/>
+          <w:szCs w:val="18"/>
+          <w:lang w:val="en-US"/>
+        </w:rPr>
+        <w:br/>
+        <w:t>* |               *</w:t>
+      </w:r>
+      <w:r>
+        <w:rPr>
+          <w:rFonts w:ascii="Courier New" w:eastAsia="Times New Roman" w:hAnsi="Courier New" w:cs="Courier New"/>
+          <w:color w:val="89DDFF"/>
+          <w:sz w:val="18"/>
+          <w:szCs w:val="18"/>
+          <w:lang w:val="en-US"/>
+        </w:rPr>
+        <w:br/>
+        <w:t>*                 *</w:t>
+      </w:r>
+      <w:r>
+        <w:rPr>
+          <w:rFonts w:ascii="Courier New" w:eastAsia="Times New Roman" w:hAnsi="Courier New" w:cs="Courier New"/>
+          <w:color w:val="89DDFF"/>
+          <w:sz w:val="18"/>
+          <w:szCs w:val="18"/>
+          <w:lang w:val="en-US"/>
+        </w:rPr>
+        <w:br/>
+        <w:t>* * * * * * * * * *</w:t>
+      </w:r>
+    </w:p>
+    <w:p>
+      <w:pPr>
+        <w:rPr>
+          <w:rFonts w:ascii="Calibri" w:hAnsi="Calibri"/>
+          <w:lang w:val="en-US"/>
+        </w:rPr>
+      </w:pPr>
+    </w:p>
+    <w:p>
+      <w:pPr>
+        <w:rPr>
+          <w:rFonts w:ascii="Calibri" w:hAnsi="Calibri"/>
+          <w:lang w:val="en-US"/>
+        </w:rPr>
+      </w:pPr>
+    </w:p>
+    <w:p>
+      <w:pPr>
+        <w:rPr>
+          <w:rFonts w:ascii="Calibri" w:hAnsi="Calibri"/>
+          <w:lang w:val="ro-RO"/>
+        </w:rPr>
+      </w:pPr>
+      <w:r>
+        <w:rPr>
+          <w:lang w:val="ro-RO"/>
+        </w:rPr>
+        <w:t xml:space="preserve">Cel mai sigur mod de a implementa un joc este cu ajutorul semnalelor </w:t>
+      </w:r>
+      <w:r>
+        <w:rPr>
+          <w:rFonts w:ascii="Calibri" w:hAnsi="Calibri"/>
+          <w:lang w:val="ro-RO"/>
+        </w:rPr>
+        <w:t>și al funcțiilor care le tratează (callbacks apelate când starea tablei sau a unor variabile de stare a jocului sunt modificate, câteodată numite slots, handlers etc)</w:t>
+      </w:r>
+    </w:p>
+    <w:p>
+      <w:pPr>
+        <w:rPr>
+          <w:rFonts w:ascii="Calibri" w:hAnsi="Calibri"/>
+          <w:lang w:val="ro-RO"/>
+        </w:rPr>
+      </w:pPr>
+      <w:r>
+        <w:rPr>
+          <w:rFonts w:ascii="Calibri" w:hAnsi="Calibri"/>
+          <w:lang w:val="ro-RO"/>
+        </w:rPr>
+        <w:t>Vă puteți gândi care sunt datele a căror modificare va determina reafișarea (denumită și redesenare) a întregului joc.</w:t>
+      </w:r>
+    </w:p>
+    <w:p>
+      <w:pPr>
+        <w:rPr>
+          <w:rFonts w:ascii="Calibri" w:hAnsi="Calibri"/>
+          <w:lang w:val="ro-RO"/>
+        </w:rPr>
+      </w:pPr>
+      <w:r>
+        <w:rPr>
+          <w:rFonts w:ascii="Calibri" w:hAnsi="Calibri"/>
+          <w:lang w:val="ro-RO"/>
+        </w:rPr>
+        <w:t>Desigur, pentru a executa redesenarea, este nevoie să „capturăm” semnalele. Ce modalități am avea de a transmite către GameScreen (clasa care va redesena jocul) faptul că tabla de joc s-a modificat?</w:t>
+      </w:r>
+    </w:p>
+    <w:p>
+      <w:pPr>
+        <w:rPr>
+          <w:rFonts w:ascii="Calibri" w:hAnsi="Calibri"/>
+          <w:lang w:val="ro-RO"/>
+        </w:rPr>
+      </w:pPr>
+    </w:p>
+    <w:p>
+      <w:pPr>
+        <w:rPr>
+          <w:rFonts w:ascii="Calibri" w:hAnsi="Calibri"/>
+          <w:b/>
+          <w:bCs/>
+          <w:lang w:val="ro-RO"/>
+        </w:rPr>
+      </w:pPr>
+      <w:r>
+        <w:rPr>
+          <w:rFonts w:ascii="Calibri" w:hAnsi="Calibri"/>
+          <w:b/>
+          <w:bCs/>
+          <w:lang w:val="ro-RO"/>
+        </w:rPr>
+        <w:t>Dacă nu vă doriți încă hint-uri, NU treceți la pagina următoare</w:t>
+      </w:r>
+      <w:r>
+        <w:rPr>
+          <w:rFonts w:ascii="Calibri" w:hAnsi="Calibri"/>
+          <w:b/>
+          <w:bCs/>
+          <w:lang w:val="ro-RO"/>
+        </w:rPr>
+        <w:t xml:space="preserve"> !!!</w:t>
+      </w:r>
+    </w:p>
+    <w:p>
+      <w:pPr>
+        <w:rPr>
+          <w:rFonts w:ascii="Calibri" w:hAnsi="Calibri"/>
+          <w:b/>
+          <w:bCs/>
+          <w:lang w:val="ro-RO"/>
+        </w:rPr>
+      </w:pPr>
+      <w:r>
+        <w:rPr>
+          <w:rFonts w:ascii="Calibri" w:hAnsi="Calibri"/>
+          <w:b/>
+          <w:bCs/>
+          <w:lang w:val="ro-RO"/>
+        </w:rPr>
+        <w:br w:type="page"/>
+      </w:r>
+    </w:p>
+    <w:p>
+      <w:pPr>
+        <w:rPr>
+          <w:rFonts w:ascii="Calibri" w:hAnsi="Calibri"/>
+          <w:lang w:val="ro-RO"/>
+        </w:rPr>
+      </w:pPr>
+      <w:r>
+        <w:rPr>
+          <w:rFonts w:ascii="Calibri" w:hAnsi="Calibri"/>
+          <w:lang w:val="ro-RO"/>
+        </w:rPr>
+        <w:lastRenderedPageBreak/>
+        <w:t>Salutare. Urmează mai multe hint-uri.</w:t>
+      </w:r>
+    </w:p>
+    <w:p>
+      <w:pPr>
+        <w:rPr>
+          <w:rFonts w:ascii="Calibri" w:hAnsi="Calibri"/>
+          <w:lang w:val="ro-RO"/>
+        </w:rPr>
+      </w:pPr>
+    </w:p>
+    <w:p>
+      <w:pPr>
+        <w:rPr>
+          <w:rFonts w:ascii="Calibri" w:hAnsi="Calibri"/>
+          <w:lang w:val="ro-RO"/>
+        </w:rPr>
+      </w:pPr>
+      <w:r>
+        <w:rPr>
+          <w:rFonts w:ascii="Calibri" w:hAnsi="Calibri"/>
+          <w:lang w:val="ro-RO"/>
+        </w:rPr>
+        <w:t>Pentru a împărți, chiar dacă într-un mod destul de basic, informația că jocul a avut un update (e.g. mingea s-a mișcat, sau un jucător a mișcat paleta sa), este ca obiectul GameScreen și cele 2 obiecte de tipul PlayerUi să aibă în comun un shared_ptr (de aici denumirea de shared)</w:t>
+      </w:r>
+      <w:r>
+        <w:rPr>
+          <w:rFonts w:ascii="Calibri" w:hAnsi="Calibri"/>
+          <w:lang w:val="ro-RO"/>
+        </w:rPr>
+        <w:t>, eventual atât paleta, cât și o variabilă care spunea că a avut loc un update</w:t>
+      </w:r>
+      <w:r>
+        <w:rPr>
+          <w:rFonts w:ascii="Calibri" w:hAnsi="Calibri"/>
+          <w:lang w:val="ro-RO"/>
+        </w:rPr>
+        <w:t>.</w:t>
+      </w:r>
+    </w:p>
+    <w:p>
+      <w:pPr>
+        <w:rPr>
+          <w:rFonts w:ascii="Calibri" w:hAnsi="Calibri"/>
+          <w:lang w:val="ro-RO"/>
+        </w:rPr>
+      </w:pPr>
+      <w:r>
+        <w:rPr>
+          <w:rFonts w:ascii="Calibri" w:hAnsi="Calibri"/>
+          <w:lang w:val="ro-RO"/>
+        </w:rPr>
+        <w:t xml:space="preserve">PlayerUi va modifica </w:t>
+      </w:r>
+      <w:r>
+        <w:rPr>
+          <w:rFonts w:ascii="Calibri" w:hAnsi="Calibri"/>
+          <w:lang w:val="ro-RO"/>
+        </w:rPr>
+        <w:t>pozitia paletei și va seta variabila de update a poziției, iar GameScreen va deduce din valoarea variabilei de update că trebuie sa modifica tableta astfel încât jocul să se updateze.</w:t>
+      </w:r>
+    </w:p>
+    <w:p>
+      <w:pPr>
+        <w:rPr>
+          <w:rFonts w:ascii="Calibri" w:hAnsi="Calibri"/>
+          <w:lang w:val="ro-RO"/>
+        </w:rPr>
+      </w:pPr>
+    </w:p>
+    <w:p>
+      <w:pPr>
+        <w:pStyle w:val="Titlu2"/>
+        <w:rPr>
+          <w:lang w:val="ro-RO"/>
+        </w:rPr>
+      </w:pPr>
+      <w:r>
         <w:rPr>
           <w:rFonts w:ascii="Franklin Gothic Book" w:hAnsi="Franklin Gothic Book"/>
         </w:rPr>
-      </w:pPr>
-      <w:proofErr w:type="spellStart"/>
-      <w:r>
-        <w:rPr>
-          <w:rFonts w:ascii="Franklin Gothic Book" w:hAnsi="Franklin Gothic Book"/>
-        </w:rPr>
-        <w:t>Grupa</w:t>
-      </w:r>
-      <w:proofErr w:type="spellEnd"/>
-      <w:r>
-        <w:rPr>
-          <w:rFonts w:ascii="Franklin Gothic Book" w:hAnsi="Franklin Gothic Book"/>
-        </w:rPr>
-        <w:t xml:space="preserve"> 14</w:t>
-      </w:r>
-      <w:r>
-        <w:rPr>
-          <w:rFonts w:ascii="Franklin Gothic Book" w:hAnsi="Franklin Gothic Book"/>
-        </w:rPr>
+        <w:t>Exerci</w:t>
+      </w:r>
+      <w:r>
+        <w:rPr>
+          <w:lang w:val="ro-RO"/>
+        </w:rPr>
+        <w:t>țiul 2 – Cloning Bolt</w:t>
+      </w:r>
+    </w:p>
+    <w:p>
+      <w:pPr>
+        <w:rPr>
+          <w:i/>
+          <w:iCs/>
+          <w:sz w:val="20"/>
+          <w:szCs w:val="20"/>
+          <w:lang w:val="ro-RO"/>
+        </w:rPr>
+      </w:pPr>
+      <w:r>
+        <w:rPr>
+          <w:i/>
+          <w:iCs/>
+          <w:sz w:val="20"/>
+          <w:szCs w:val="20"/>
+          <w:lang w:val="ro-RO"/>
+        </w:rPr>
+        <w:t>An application that simulates bolt while making use of graph theory.</w:t>
+      </w:r>
+    </w:p>
+    <w:p>
+      <w:pPr>
+        <w:rPr>
+          <w:lang w:val="ro-RO"/>
+        </w:rPr>
+      </w:pPr>
+    </w:p>
+    <w:p>
+      <w:pPr>
+        <w:pStyle w:val="Titlu2"/>
+        <w:rPr>
+          <w:rFonts w:asciiTheme="minorHAnsi" w:hAnsiTheme="minorHAnsi"/>
+          <w:lang w:val="en-US"/>
+        </w:rPr>
+      </w:pPr>
+      <w:r>
+        <w:t xml:space="preserve">Exercițiul </w:t>
+      </w:r>
+      <w:r>
         <w:t>3</w:t>
       </w:r>
-    </w:p>
-    <w:p>
-      <w:pPr>
-        <w:rPr>
-          <w:rFonts w:ascii="Franklin Gothic Book" w:hAnsi="Franklin Gothic Book"/>
-        </w:rPr>
-      </w:pPr>
-    </w:p>
-    <w:p>
-      <w:pPr>
-        <w:pStyle w:val="Heading2"/>
-      </w:pPr>
-      <w:proofErr w:type="spellStart"/>
-      <w:r>
-        <w:t>Exercitiul</w:t>
-      </w:r>
-      <w:proofErr w:type="spellEnd"/>
-      <w:r>
-        <w:t xml:space="preserve"> 1</w:t>
-      </w:r>
-    </w:p>
-    <w:p>
-      <w:pPr>
-        <w:rPr>
-          <w:rFonts w:ascii="Franklin Gothic Book" w:hAnsi="Franklin Gothic Book"/>
-        </w:rPr>
-      </w:pPr>
-      <w:proofErr w:type="spellStart"/>
-      <w:r>
-        <w:rPr>
-          <w:rFonts w:ascii="Franklin Gothic Book" w:hAnsi="Franklin Gothic Book"/>
-        </w:rPr>
-        <w:t>Formulare</w:t>
-      </w:r>
-      <w:proofErr w:type="spellEnd"/>
-      <w:r>
-        <w:rPr>
-          <w:rFonts w:ascii="Franklin Gothic Book" w:hAnsi="Franklin Gothic Book"/>
-        </w:rPr>
-        <w:t xml:space="preserve"> de feedback, de </w:t>
-      </w:r>
-      <w:proofErr w:type="spellStart"/>
-      <w:r>
-        <w:rPr>
-          <w:rFonts w:ascii="Franklin Gothic Book" w:hAnsi="Franklin Gothic Book"/>
-        </w:rPr>
-        <w:t>tipul</w:t>
-      </w:r>
-      <w:proofErr w:type="spellEnd"/>
-      <w:r>
-        <w:rPr>
-          <w:rFonts w:ascii="Franklin Gothic Book" w:hAnsi="Franklin Gothic Book"/>
-        </w:rPr>
-        <w:t xml:space="preserve"> Google Forms</w:t>
-      </w:r>
-    </w:p>
-    <w:p>
-      <w:pPr>
-        <w:rPr>
-          <w:rFonts w:ascii="Franklin Gothic Book" w:hAnsi="Franklin Gothic Book"/>
-        </w:rPr>
-      </w:pPr>
-    </w:p>
-    <w:p>
-      <w:pPr>
-        <w:rPr>
-          <w:rFonts w:ascii="Franklin Gothic Book" w:hAnsi="Franklin Gothic Book"/>
-        </w:rPr>
-      </w:pPr>
-      <w:r>
-        <w:rPr>
-          <w:rFonts w:ascii="Franklin Gothic Book" w:hAnsi="Franklin Gothic Book"/>
-        </w:rPr>
-        <w:t xml:space="preserve">Mai exact, </w:t>
-      </w:r>
-      <w:proofErr w:type="spellStart"/>
-      <w:r>
-        <w:rPr>
-          <w:rFonts w:ascii="Franklin Gothic Book" w:hAnsi="Franklin Gothic Book"/>
-        </w:rPr>
-        <w:t>vom</w:t>
-      </w:r>
-      <w:proofErr w:type="spellEnd"/>
-      <w:r>
-        <w:rPr>
-          <w:rFonts w:ascii="Franklin Gothic Book" w:hAnsi="Franklin Gothic Book"/>
-        </w:rPr>
+      <w:r>
         <w:t xml:space="preserve"> </w:t>
       </w:r>
-      <w:proofErr w:type="spellStart"/>
-      <w:r>
-        <w:rPr>
-          <w:rFonts w:ascii="Franklin Gothic Book" w:hAnsi="Franklin Gothic Book"/>
-        </w:rPr>
-        <w:t>implementa</w:t>
-      </w:r>
-      <w:proofErr w:type="spellEnd"/>
-      <w:r>
-        <w:rPr>
-          <w:rFonts w:ascii="Franklin Gothic Book" w:hAnsi="Franklin Gothic Book"/>
-        </w:rPr>
+      <w:r>
+        <w:t>–</w:t>
+      </w:r>
+      <w:r>
         <w:t xml:space="preserve"> </w:t>
       </w:r>
-      <w:proofErr w:type="spellStart"/>
-      <w:r>
-        <w:rPr>
-          <w:rFonts w:ascii="Franklin Gothic Book" w:hAnsi="Franklin Gothic Book"/>
-        </w:rPr>
-        <w:t>formulare</w:t>
-      </w:r>
-      <w:proofErr w:type="spellEnd"/>
-      <w:r>
-        <w:rPr>
-          <w:rFonts w:ascii="Franklin Gothic Book" w:hAnsi="Franklin Gothic Book"/>
-        </w:rPr>
-        <w:t xml:space="preserve"> cu </w:t>
-      </w:r>
-      <w:proofErr w:type="spellStart"/>
-      <w:r>
-        <w:rPr>
-          <w:rFonts w:ascii="Franklin Gothic Book" w:hAnsi="Franklin Gothic Book"/>
-        </w:rPr>
-        <w:t>aceiasi</w:t>
-      </w:r>
-      <w:proofErr w:type="spellEnd"/>
-      <w:r>
-        <w:rPr>
-          <w:rFonts w:ascii="Franklin Gothic Book" w:hAnsi="Franklin Gothic Book"/>
-        </w:rPr>
-        <w:t xml:space="preserve"> </w:t>
-      </w:r>
-      <w:proofErr w:type="spellStart"/>
-      <w:r>
-        <w:rPr>
-          <w:rFonts w:ascii="Franklin Gothic Book" w:hAnsi="Franklin Gothic Book"/>
-        </w:rPr>
-        <w:t>funcitonalitate</w:t>
-      </w:r>
-      <w:proofErr w:type="spellEnd"/>
-      <w:r>
-        <w:rPr>
-          <w:rFonts w:ascii="Franklin Gothic Book" w:hAnsi="Franklin Gothic Book"/>
-        </w:rPr>
-        <w:t xml:space="preserve"> ca </w:t>
-      </w:r>
-      <w:proofErr w:type="spellStart"/>
-      <w:r>
-        <w:rPr>
-          <w:rFonts w:ascii="Franklin Gothic Book" w:hAnsi="Franklin Gothic Book"/>
-        </w:rPr>
-        <w:t>si</w:t>
-      </w:r>
-      <w:proofErr w:type="spellEnd"/>
-      <w:r>
-        <w:rPr>
-          <w:rFonts w:ascii="Franklin Gothic Book" w:hAnsi="Franklin Gothic Book"/>
-        </w:rPr>
-        <w:t xml:space="preserve"> Google Forms, </w:t>
-      </w:r>
-      <w:proofErr w:type="spellStart"/>
-      <w:r>
-        <w:rPr>
-          <w:rFonts w:ascii="Franklin Gothic Book" w:hAnsi="Franklin Gothic Book"/>
-        </w:rPr>
-        <w:t>dar</w:t>
-      </w:r>
-      <w:proofErr w:type="spellEnd"/>
-      <w:r>
-        <w:rPr>
-          <w:rFonts w:ascii="Franklin Gothic Book" w:hAnsi="Franklin Gothic Book"/>
-        </w:rPr>
-        <w:t xml:space="preserve"> cu </w:t>
-      </w:r>
-      <w:proofErr w:type="spellStart"/>
-      <w:r>
-        <w:rPr>
-          <w:rFonts w:ascii="Franklin Gothic Book" w:hAnsi="Franklin Gothic Book"/>
-        </w:rPr>
-        <w:t>diferenta</w:t>
-      </w:r>
-      <w:proofErr w:type="spellEnd"/>
-      <w:r>
-        <w:rPr>
-          <w:rFonts w:ascii="Franklin Gothic Book" w:hAnsi="Franklin Gothic Book"/>
-        </w:rPr>
-        <w:t xml:space="preserve"> ca </w:t>
-      </w:r>
-      <w:proofErr w:type="spellStart"/>
-      <w:r>
-        <w:rPr>
-          <w:rFonts w:ascii="Franklin Gothic Book" w:hAnsi="Franklin Gothic Book"/>
-        </w:rPr>
-        <w:t>vor</w:t>
-      </w:r>
-      <w:proofErr w:type="spellEnd"/>
-      <w:r>
-        <w:rPr>
-          <w:rFonts w:ascii="Franklin Gothic Book" w:hAnsi="Franklin Gothic Book"/>
-        </w:rPr>
-        <w:t xml:space="preserve"> fi </w:t>
-      </w:r>
-      <w:proofErr w:type="spellStart"/>
-      <w:r>
-        <w:rPr>
-          <w:rFonts w:ascii="Franklin Gothic Book" w:hAnsi="Franklin Gothic Book"/>
-        </w:rPr>
-        <w:t>rulate</w:t>
-      </w:r>
-      <w:proofErr w:type="spellEnd"/>
-      <w:r>
-        <w:rPr>
-          <w:rFonts w:ascii="Franklin Gothic Book" w:hAnsi="Franklin Gothic Book"/>
-        </w:rPr>
-        <w:t xml:space="preserve"> in </w:t>
-      </w:r>
-      <w:proofErr w:type="spellStart"/>
-      <w:r>
-        <w:rPr>
-          <w:rFonts w:ascii="Franklin Gothic Book" w:hAnsi="Franklin Gothic Book"/>
-        </w:rPr>
-        <w:t>consola</w:t>
-      </w:r>
-      <w:proofErr w:type="spellEnd"/>
-      <w:r>
-        <w:rPr>
-          <w:rFonts w:ascii="Franklin Gothic Book" w:hAnsi="Franklin Gothic Book"/>
-        </w:rPr>
-        <w:t>.</w:t>
-      </w:r>
-    </w:p>
-    <w:p>
-      <w:pPr>
-        <w:rPr>
-          <w:rFonts w:ascii="Franklin Gothic Book" w:hAnsi="Franklin Gothic Book"/>
-        </w:rPr>
-      </w:pPr>
-    </w:p>
-    <w:p>
-      <w:pPr>
-        <w:rPr>
-          <w:rFonts w:ascii="Franklin Gothic Book" w:hAnsi="Franklin Gothic Book"/>
-        </w:rPr>
-      </w:pPr>
-      <w:proofErr w:type="spellStart"/>
-      <w:r>
-        <w:rPr>
-          <w:rFonts w:ascii="Franklin Gothic Book" w:hAnsi="Franklin Gothic Book"/>
-        </w:rPr>
-        <w:t>Clasele</w:t>
-      </w:r>
-      <w:proofErr w:type="spellEnd"/>
-    </w:p>
-    <w:p>
-      <w:pPr>
-        <w:rPr>
-          <w:rFonts w:ascii="Franklin Gothic Book" w:hAnsi="Franklin Gothic Book"/>
-        </w:rPr>
-      </w:pPr>
-    </w:p>
-    <w:p>
-      <w:pPr>
-        <w:rPr>
-          <w:rFonts w:ascii="Franklin Gothic Book" w:hAnsi="Franklin Gothic Book"/>
-        </w:rPr>
-      </w:pPr>
-      <w:proofErr w:type="spellStart"/>
-      <w:r>
-        <w:rPr>
-          <w:rFonts w:ascii="Franklin Gothic Book" w:hAnsi="Franklin Gothic Book"/>
-        </w:rPr>
-        <w:t>Vom</w:t>
-      </w:r>
-      <w:proofErr w:type="spellEnd"/>
-      <w:r>
-        <w:rPr>
-          <w:rFonts w:ascii="Franklin Gothic Book" w:hAnsi="Franklin Gothic Book"/>
-        </w:rPr>
-        <w:t xml:space="preserve"> </w:t>
-      </w:r>
-      <w:proofErr w:type="spellStart"/>
-      <w:r>
-        <w:rPr>
-          <w:rFonts w:ascii="Franklin Gothic Book" w:hAnsi="Franklin Gothic Book"/>
-        </w:rPr>
-        <w:t>avea</w:t>
-      </w:r>
-      <w:proofErr w:type="spellEnd"/>
-      <w:r>
-        <w:rPr>
-          <w:rFonts w:ascii="Franklin Gothic Book" w:hAnsi="Franklin Gothic Book"/>
-        </w:rPr>
-        <w:t xml:space="preserve"> </w:t>
-      </w:r>
-      <w:proofErr w:type="spellStart"/>
-      <w:r>
-        <w:rPr>
-          <w:rFonts w:ascii="Franklin Gothic Book" w:hAnsi="Franklin Gothic Book"/>
-        </w:rPr>
-        <w:t>cateva</w:t>
-      </w:r>
-      <w:proofErr w:type="spellEnd"/>
-      <w:r>
-        <w:rPr>
-          <w:rFonts w:ascii="Franklin Gothic Book" w:hAnsi="Franklin Gothic Book"/>
-        </w:rPr>
-        <w:t xml:space="preserve"> </w:t>
-      </w:r>
-      <w:proofErr w:type="spellStart"/>
-      <w:r>
-        <w:rPr>
-          <w:rFonts w:ascii="Franklin Gothic Book" w:hAnsi="Franklin Gothic Book"/>
-        </w:rPr>
-        <w:t>tipuri</w:t>
-      </w:r>
-      <w:proofErr w:type="spellEnd"/>
-      <w:r>
-        <w:rPr>
-          <w:rFonts w:ascii="Franklin Gothic Book" w:hAnsi="Franklin Gothic Book"/>
-        </w:rPr>
-        <w:t xml:space="preserve"> de </w:t>
-      </w:r>
-      <w:proofErr w:type="spellStart"/>
-      <w:r>
-        <w:rPr>
-          <w:rFonts w:ascii="Franklin Gothic Book" w:hAnsi="Franklin Gothic Book"/>
-        </w:rPr>
-        <w:t>dictinoar</w:t>
-      </w:r>
-      <w:r>
-        <w:rPr>
-          <w:rFonts w:ascii="Franklin Gothic Book" w:hAnsi="Franklin Gothic Book"/>
-        </w:rPr>
-        <w:t>e</w:t>
-      </w:r>
-      <w:proofErr w:type="spellEnd"/>
-      <w:r>
-        <w:rPr>
-          <w:rFonts w:ascii="Franklin Gothic Book" w:hAnsi="Franklin Gothic Book"/>
-        </w:rPr>
-        <w:t>.</w:t>
-      </w:r>
-    </w:p>
-    <w:p>
-      <w:pPr>
-        <w:rPr>
-          <w:rFonts w:ascii="Franklin Gothic Book" w:hAnsi="Franklin Gothic Book"/>
-        </w:rPr>
-      </w:pPr>
-      <w:proofErr w:type="spellStart"/>
-      <w:r>
-        <w:rPr>
-          <w:rFonts w:ascii="Franklin Gothic Book" w:hAnsi="Franklin Gothic Book"/>
-        </w:rPr>
-        <w:t>Fiecare</w:t>
-      </w:r>
-      <w:proofErr w:type="spellEnd"/>
-      <w:r>
-        <w:rPr>
-          <w:rFonts w:ascii="Franklin Gothic Book" w:hAnsi="Franklin Gothic Book"/>
-        </w:rPr>
-        <w:t xml:space="preserve"> formular are un </w:t>
-      </w:r>
-      <w:proofErr w:type="spellStart"/>
-      <w:r>
-        <w:rPr>
-          <w:rFonts w:ascii="Franklin Gothic Book" w:hAnsi="Franklin Gothic Book"/>
-        </w:rPr>
-        <w:t>nume</w:t>
-      </w:r>
-      <w:proofErr w:type="spellEnd"/>
-      <w:r>
-        <w:rPr>
-          <w:rFonts w:ascii="Franklin Gothic Book" w:hAnsi="Franklin Gothic Book"/>
-        </w:rPr>
-        <w:t>.</w:t>
-      </w:r>
-    </w:p>
-    <w:p>
-      <w:pPr>
-        <w:rPr>
-          <w:rFonts w:ascii="Franklin Gothic Book" w:hAnsi="Franklin Gothic Book"/>
-        </w:rPr>
-      </w:pPr>
-    </w:p>
-    <w:p>
-      <w:pPr>
-        <w:rPr>
-          <w:rFonts w:ascii="Franklin Gothic Book" w:hAnsi="Franklin Gothic Book"/>
-        </w:rPr>
-      </w:pPr>
-    </w:p>
-    <w:p>
-      <w:pPr>
-        <w:rPr>
-          <w:rFonts w:ascii="Franklin Gothic Book" w:hAnsi="Franklin Gothic Book"/>
-        </w:rPr>
-      </w:pPr>
-    </w:p>
-    <w:p>
-      <w:pPr>
-        <w:rPr>
-          <w:rFonts w:ascii="Franklin Gothic Book" w:hAnsi="Franklin Gothic Book"/>
-        </w:rPr>
-      </w:pPr>
-      <w:proofErr w:type="spellStart"/>
-      <w:r>
-        <w:rPr>
-          <w:rFonts w:ascii="Franklin Gothic Book" w:hAnsi="Franklin Gothic Book"/>
-        </w:rPr>
-        <w:t>Grupa</w:t>
-      </w:r>
-      <w:proofErr w:type="spellEnd"/>
-      <w:r>
-        <w:rPr>
-          <w:rFonts w:ascii="Franklin Gothic Book" w:hAnsi="Franklin Gothic Book"/>
-        </w:rPr>
-        <w:t xml:space="preserve"> 152</w:t>
-      </w:r>
+      <w:r>
+        <w:t>U</w:t>
+      </w:r>
+      <w:r>
+        <w:t xml:space="preserve">nsupervised </w:t>
+      </w:r>
+      <w:r>
+        <w:t>L</w:t>
+      </w:r>
+      <w:r>
+        <w:t>earning</w:t>
+      </w:r>
+    </w:p>
+    <w:p>
+      <w:pPr>
+        <w:rPr>
+          <w:lang w:val="ro-RO"/>
+        </w:rPr>
+      </w:pPr>
+      <w:r>
+        <w:rPr>
+          <w:i/>
+          <w:iCs/>
+          <w:sz w:val="20"/>
+          <w:szCs w:val="20"/>
+          <w:lang w:val="ro-RO"/>
+        </w:rPr>
+        <w:t>==</w:t>
+      </w:r>
+    </w:p>
+    <w:p>
+      <w:pPr>
+        <w:pStyle w:val="Titlu2"/>
+        <w:rPr>
+          <w:rFonts w:asciiTheme="minorHAnsi" w:hAnsiTheme="minorHAnsi"/>
+          <w:lang w:val="en-US"/>
+        </w:rPr>
+      </w:pPr>
+      <w:r>
+        <w:t xml:space="preserve">Exercițiul </w:t>
+      </w:r>
+      <w:r>
+        <w:t>4</w:t>
+      </w:r>
+      <w:r>
+        <w:t xml:space="preserve"> – Cards Game</w:t>
+      </w:r>
+    </w:p>
+    <w:p>
+      <w:pPr>
+        <w:rPr>
+          <w:lang w:val="en-US"/>
+        </w:rPr>
+      </w:pPr>
+      <w:r>
+        <w:rPr>
+          <w:i/>
+          <w:iCs/>
+          <w:sz w:val="20"/>
+          <w:szCs w:val="20"/>
+          <w:lang w:val="ro-RO"/>
+        </w:rPr>
+        <w:t>==</w:t>
+      </w:r>
+    </w:p>
+    <w:p>
+      <w:pPr>
+        <w:rPr>
+          <w:lang w:val="en-US"/>
+        </w:rPr>
+      </w:pPr>
     </w:p>
     <w:sectPr>
       <w:pgSz w:w="12240" w:h="15840"/>
@@ -953,6 +3121,118 @@
     </w:lvl>
   </w:abstractNum>
   <w:abstractNum w:abstractNumId="3" w15:restartNumberingAfterBreak="0">
+    <w:nsid w:val="42725CF8"/>
+    <w:multiLevelType w:val="hybridMultilevel"/>
+    <w:tmpl w:val="BEE839BA"/>
+    <w:lvl w:ilvl="0" w:tplc="803CF8F6">
+      <w:numFmt w:val="bullet"/>
+      <w:lvlText w:val=""/>
+      <w:lvlJc w:val="left"/>
+      <w:pPr>
+        <w:ind w:left="720" w:hanging="360"/>
+      </w:pPr>
+      <w:rPr>
+        <w:rFonts w:ascii="Symbol" w:eastAsia="Arial" w:hAnsi="Symbol" w:cs="Arial" w:hint="default"/>
+      </w:rPr>
+    </w:lvl>
+    <w:lvl w:ilvl="1" w:tplc="04090003" w:tentative="1">
+      <w:start w:val="1"/>
+      <w:numFmt w:val="bullet"/>
+      <w:lvlText w:val="o"/>
+      <w:lvlJc w:val="left"/>
+      <w:pPr>
+        <w:ind w:left="1440" w:hanging="360"/>
+      </w:pPr>
+      <w:rPr>
+        <w:rFonts w:ascii="Courier New" w:hAnsi="Courier New" w:cs="Courier New" w:hint="default"/>
+      </w:rPr>
+    </w:lvl>
+    <w:lvl w:ilvl="2" w:tplc="04090005" w:tentative="1">
+      <w:start w:val="1"/>
+      <w:numFmt w:val="bullet"/>
+      <w:lvlText w:val=""/>
+      <w:lvlJc w:val="left"/>
+      <w:pPr>
+        <w:ind w:left="2160" w:hanging="360"/>
+      </w:pPr>
+      <w:rPr>
+        <w:rFonts w:ascii="Wingdings" w:hAnsi="Wingdings" w:hint="default"/>
+      </w:rPr>
+    </w:lvl>
+    <w:lvl w:ilvl="3" w:tplc="04090001" w:tentative="1">
+      <w:start w:val="1"/>
+      <w:numFmt w:val="bullet"/>
+      <w:lvlText w:val=""/>
+      <w:lvlJc w:val="left"/>
+      <w:pPr>
+        <w:ind w:left="2880" w:hanging="360"/>
+      </w:pPr>
+      <w:rPr>
+        <w:rFonts w:ascii="Symbol" w:hAnsi="Symbol" w:hint="default"/>
+      </w:rPr>
+    </w:lvl>
+    <w:lvl w:ilvl="4" w:tplc="04090003" w:tentative="1">
+      <w:start w:val="1"/>
+      <w:numFmt w:val="bullet"/>
+      <w:lvlText w:val="o"/>
+      <w:lvlJc w:val="left"/>
+      <w:pPr>
+        <w:ind w:left="3600" w:hanging="360"/>
+      </w:pPr>
+      <w:rPr>
+        <w:rFonts w:ascii="Courier New" w:hAnsi="Courier New" w:cs="Courier New" w:hint="default"/>
+      </w:rPr>
+    </w:lvl>
+    <w:lvl w:ilvl="5" w:tplc="04090005" w:tentative="1">
+      <w:start w:val="1"/>
+      <w:numFmt w:val="bullet"/>
+      <w:lvlText w:val=""/>
+      <w:lvlJc w:val="left"/>
+      <w:pPr>
+        <w:ind w:left="4320" w:hanging="360"/>
+      </w:pPr>
+      <w:rPr>
+        <w:rFonts w:ascii="Wingdings" w:hAnsi="Wingdings" w:hint="default"/>
+      </w:rPr>
+    </w:lvl>
+    <w:lvl w:ilvl="6" w:tplc="04090001" w:tentative="1">
+      <w:start w:val="1"/>
+      <w:numFmt w:val="bullet"/>
+      <w:lvlText w:val=""/>
+      <w:lvlJc w:val="left"/>
+      <w:pPr>
+        <w:ind w:left="5040" w:hanging="360"/>
+      </w:pPr>
+      <w:rPr>
+        <w:rFonts w:ascii="Symbol" w:hAnsi="Symbol" w:hint="default"/>
+      </w:rPr>
+    </w:lvl>
+    <w:lvl w:ilvl="7" w:tplc="04090003" w:tentative="1">
+      <w:start w:val="1"/>
+      <w:numFmt w:val="bullet"/>
+      <w:lvlText w:val="o"/>
+      <w:lvlJc w:val="left"/>
+      <w:pPr>
+        <w:ind w:left="5760" w:hanging="360"/>
+      </w:pPr>
+      <w:rPr>
+        <w:rFonts w:ascii="Courier New" w:hAnsi="Courier New" w:cs="Courier New" w:hint="default"/>
+      </w:rPr>
+    </w:lvl>
+    <w:lvl w:ilvl="8" w:tplc="04090005" w:tentative="1">
+      <w:start w:val="1"/>
+      <w:numFmt w:val="bullet"/>
+      <w:lvlText w:val=""/>
+      <w:lvlJc w:val="left"/>
+      <w:pPr>
+        <w:ind w:left="6480" w:hanging="360"/>
+      </w:pPr>
+      <w:rPr>
+        <w:rFonts w:ascii="Wingdings" w:hAnsi="Wingdings" w:hint="default"/>
+      </w:rPr>
+    </w:lvl>
+  </w:abstractNum>
+  <w:abstractNum w:abstractNumId="4" w15:restartNumberingAfterBreak="0">
     <w:nsid w:val="55696E6F"/>
     <w:multiLevelType w:val="hybridMultilevel"/>
     <w:tmpl w:val="BE400C98"/>
@@ -1041,7 +3321,7 @@
       </w:pPr>
     </w:lvl>
   </w:abstractNum>
-  <w:abstractNum w:abstractNumId="4" w15:restartNumberingAfterBreak="0">
+  <w:abstractNum w:abstractNumId="5" w15:restartNumberingAfterBreak="0">
     <w:nsid w:val="5B743739"/>
     <w:multiLevelType w:val="multilevel"/>
     <w:tmpl w:val="6E6221D4"/>
@@ -1154,7 +3434,7 @@
       </w:rPr>
     </w:lvl>
   </w:abstractNum>
-  <w:abstractNum w:abstractNumId="5" w15:restartNumberingAfterBreak="0">
+  <w:abstractNum w:abstractNumId="6" w15:restartNumberingAfterBreak="0">
     <w:nsid w:val="63395185"/>
     <w:multiLevelType w:val="hybridMultilevel"/>
     <w:tmpl w:val="467459BE"/>
@@ -1243,7 +3523,7 @@
       </w:pPr>
     </w:lvl>
   </w:abstractNum>
-  <w:abstractNum w:abstractNumId="6" w15:restartNumberingAfterBreak="0">
+  <w:abstractNum w:abstractNumId="7" w15:restartNumberingAfterBreak="0">
     <w:nsid w:val="64973958"/>
     <w:multiLevelType w:val="hybridMultilevel"/>
     <w:tmpl w:val="615EB498"/>
@@ -1356,7 +3636,7 @@
       </w:rPr>
     </w:lvl>
   </w:abstractNum>
-  <w:abstractNum w:abstractNumId="7" w15:restartNumberingAfterBreak="0">
+  <w:abstractNum w:abstractNumId="8" w15:restartNumberingAfterBreak="0">
     <w:nsid w:val="69B22649"/>
     <w:multiLevelType w:val="hybridMultilevel"/>
     <w:tmpl w:val="389AD5A0"/>
@@ -1445,7 +3725,7 @@
       </w:pPr>
     </w:lvl>
   </w:abstractNum>
-  <w:abstractNum w:abstractNumId="8" w15:restartNumberingAfterBreak="0">
+  <w:abstractNum w:abstractNumId="9" w15:restartNumberingAfterBreak="0">
     <w:nsid w:val="6FD05E12"/>
     <w:multiLevelType w:val="multilevel"/>
     <w:tmpl w:val="4468B56E"/>
@@ -1558,7 +3838,7 @@
       </w:rPr>
     </w:lvl>
   </w:abstractNum>
-  <w:abstractNum w:abstractNumId="9" w15:restartNumberingAfterBreak="0">
+  <w:abstractNum w:abstractNumId="10" w15:restartNumberingAfterBreak="0">
     <w:nsid w:val="7B35025C"/>
     <w:multiLevelType w:val="multilevel"/>
     <w:tmpl w:val="6D2467E4"/>
@@ -1678,27 +3958,30 @@
     <w:abstractNumId w:val="1"/>
   </w:num>
   <w:num w:numId="3" w16cid:durableId="952132960">
-    <w:abstractNumId w:val="8"/>
+    <w:abstractNumId w:val="9"/>
   </w:num>
   <w:num w:numId="4" w16cid:durableId="173156879">
-    <w:abstractNumId w:val="4"/>
+    <w:abstractNumId w:val="5"/>
   </w:num>
   <w:num w:numId="5" w16cid:durableId="184708825">
-    <w:abstractNumId w:val="9"/>
+    <w:abstractNumId w:val="10"/>
   </w:num>
   <w:num w:numId="6" w16cid:durableId="2037733019">
     <w:abstractNumId w:val="0"/>
   </w:num>
   <w:num w:numId="7" w16cid:durableId="1508977702">
+    <w:abstractNumId w:val="8"/>
+  </w:num>
+  <w:num w:numId="8" w16cid:durableId="1736472072">
     <w:abstractNumId w:val="7"/>
   </w:num>
-  <w:num w:numId="8" w16cid:durableId="1736472072">
+  <w:num w:numId="9" w16cid:durableId="1512180509">
     <w:abstractNumId w:val="6"/>
   </w:num>
-  <w:num w:numId="9" w16cid:durableId="1512180509">
-    <w:abstractNumId w:val="5"/>
+  <w:num w:numId="10" w16cid:durableId="1031881865">
+    <w:abstractNumId w:val="4"/>
   </w:num>
-  <w:num w:numId="10" w16cid:durableId="1031881865">
+  <w:num w:numId="11" w16cid:durableId="1234662879">
     <w:abstractNumId w:val="3"/>
   </w:num>
 </w:numbering>
@@ -1709,7 +3992,7 @@
   <w:docDefaults>
     <w:rPrDefault>
       <w:rPr>
-        <w:rFonts w:ascii="Arial" w:eastAsia="Arial" w:hAnsi="Arial" w:cs="Arial"/>
+        <w:rFonts w:ascii="Franklin Gothic Book" w:eastAsia="Arial" w:hAnsi="Franklin Gothic Book" w:cs="Calibri"/>
         <w:sz w:val="22"/>
         <w:szCs w:val="22"/>
         <w:lang w:val="en" w:eastAsia="en-US" w:bidi="ar-SA"/>
@@ -2103,12 +4386,13 @@
     <w:name w:val="Normal"/>
     <w:qFormat/>
   </w:style>
-  <w:style w:type="paragraph" w:styleId="Heading1">
+  <w:style w:type="paragraph" w:styleId="Titlu1">
     <w:name w:val="heading 1"/>
     <w:basedOn w:val="Normal"/>
     <w:next w:val="Normal"/>
     <w:uiPriority w:val="9"/>
     <w:qFormat/>
+    <w:rsid w:val="0021017A"/>
     <w:pPr>
       <w:keepNext/>
       <w:keepLines/>
@@ -2116,14 +4400,16 @@
       <w:outlineLvl w:val="0"/>
     </w:pPr>
     <w:rPr>
+      <w:rFonts w:ascii="Spectral" w:hAnsi="Spectral"/>
       <w:sz w:val="40"/>
       <w:szCs w:val="40"/>
     </w:rPr>
   </w:style>
-  <w:style w:type="paragraph" w:styleId="Heading2">
+  <w:style w:type="paragraph" w:styleId="Titlu2">
     <w:name w:val="heading 2"/>
     <w:basedOn w:val="Normal"/>
     <w:next w:val="Normal"/>
+    <w:link w:val="Titlu2Caracter"/>
     <w:uiPriority w:val="9"/>
     <w:unhideWhenUsed/>
     <w:qFormat/>
@@ -2140,13 +4426,14 @@
       <w:szCs w:val="32"/>
     </w:rPr>
   </w:style>
-  <w:style w:type="paragraph" w:styleId="Heading3">
+  <w:style w:type="paragraph" w:styleId="Titlu3">
     <w:name w:val="heading 3"/>
     <w:basedOn w:val="Normal"/>
     <w:next w:val="Normal"/>
     <w:uiPriority w:val="9"/>
     <w:unhideWhenUsed/>
     <w:qFormat/>
+    <w:rsid w:val="005D01F8"/>
     <w:pPr>
       <w:keepNext/>
       <w:keepLines/>
@@ -2154,12 +4441,13 @@
       <w:outlineLvl w:val="2"/>
     </w:pPr>
     <w:rPr>
+      <w:rFonts w:ascii="Spectral" w:hAnsi="Spectral"/>
       <w:color w:val="434343"/>
       <w:sz w:val="28"/>
       <w:szCs w:val="28"/>
     </w:rPr>
   </w:style>
-  <w:style w:type="paragraph" w:styleId="Heading4">
+  <w:style w:type="paragraph" w:styleId="Titlu4">
     <w:name w:val="heading 4"/>
     <w:basedOn w:val="Normal"/>
     <w:next w:val="Normal"/>
@@ -2179,7 +4467,7 @@
       <w:szCs w:val="24"/>
     </w:rPr>
   </w:style>
-  <w:style w:type="paragraph" w:styleId="Heading5">
+  <w:style w:type="paragraph" w:styleId="Titlu5">
     <w:name w:val="heading 5"/>
     <w:basedOn w:val="Normal"/>
     <w:next w:val="Normal"/>
@@ -2197,7 +4485,7 @@
       <w:color w:val="666666"/>
     </w:rPr>
   </w:style>
-  <w:style w:type="paragraph" w:styleId="Heading6">
+  <w:style w:type="paragraph" w:styleId="Titlu6">
     <w:name w:val="heading 6"/>
     <w:basedOn w:val="Normal"/>
     <w:next w:val="Normal"/>
@@ -2216,13 +4504,13 @@
       <w:color w:val="666666"/>
     </w:rPr>
   </w:style>
-  <w:style w:type="character" w:default="1" w:styleId="DefaultParagraphFont">
+  <w:style w:type="character" w:default="1" w:styleId="Fontdeparagrafimplicit">
     <w:name w:val="Default Paragraph Font"/>
     <w:uiPriority w:val="1"/>
     <w:semiHidden/>
     <w:unhideWhenUsed/>
   </w:style>
-  <w:style w:type="table" w:default="1" w:styleId="TableNormal">
+  <w:style w:type="table" w:default="1" w:styleId="TabelNormal">
     <w:name w:val="Normal Table"/>
     <w:uiPriority w:val="99"/>
     <w:semiHidden/>
@@ -2237,13 +4525,13 @@
       </w:tblCellMar>
     </w:tblPr>
   </w:style>
-  <w:style w:type="numbering" w:default="1" w:styleId="NoList">
+  <w:style w:type="numbering" w:default="1" w:styleId="FrListare">
     <w:name w:val="No List"/>
     <w:uiPriority w:val="99"/>
     <w:semiHidden/>
     <w:unhideWhenUsed/>
   </w:style>
-  <w:style w:type="paragraph" w:styleId="Title">
+  <w:style w:type="paragraph" w:styleId="Titlu">
     <w:name w:val="Title"/>
     <w:basedOn w:val="Normal"/>
     <w:next w:val="Normal"/>
@@ -2259,7 +4547,7 @@
       <w:szCs w:val="52"/>
     </w:rPr>
   </w:style>
-  <w:style w:type="paragraph" w:styleId="Subtitle">
+  <w:style w:type="paragraph" w:styleId="Subtitlu">
     <w:name w:val="Subtitle"/>
     <w:basedOn w:val="Normal"/>
     <w:next w:val="Normal"/>
@@ -2276,10 +4564,10 @@
       <w:szCs w:val="30"/>
     </w:rPr>
   </w:style>
-  <w:style w:type="paragraph" w:styleId="CommentText">
+  <w:style w:type="paragraph" w:styleId="Textcomentariu">
     <w:name w:val="annotation text"/>
     <w:basedOn w:val="Normal"/>
-    <w:link w:val="CommentTextChar"/>
+    <w:link w:val="TextcomentariuCaracter"/>
     <w:uiPriority w:val="99"/>
     <w:semiHidden/>
     <w:unhideWhenUsed/>
@@ -2291,10 +4579,10 @@
       <w:szCs w:val="20"/>
     </w:rPr>
   </w:style>
-  <w:style w:type="character" w:customStyle="1" w:styleId="CommentTextChar">
-    <w:name w:val="Comment Text Char"/>
-    <w:basedOn w:val="DefaultParagraphFont"/>
-    <w:link w:val="CommentText"/>
+  <w:style w:type="character" w:customStyle="1" w:styleId="TextcomentariuCaracter">
+    <w:name w:val="Text comentariu Caracter"/>
+    <w:basedOn w:val="Fontdeparagrafimplicit"/>
+    <w:link w:val="Textcomentariu"/>
     <w:uiPriority w:val="99"/>
     <w:semiHidden/>
     <w:rPr>
@@ -2302,9 +4590,9 @@
       <w:szCs w:val="20"/>
     </w:rPr>
   </w:style>
-  <w:style w:type="character" w:styleId="CommentReference">
+  <w:style w:type="character" w:styleId="Referincomentariu">
     <w:name w:val="annotation reference"/>
-    <w:basedOn w:val="DefaultParagraphFont"/>
+    <w:basedOn w:val="Fontdeparagrafimplicit"/>
     <w:uiPriority w:val="99"/>
     <w:semiHidden/>
     <w:unhideWhenUsed/>
@@ -2313,7 +4601,7 @@
       <w:szCs w:val="16"/>
     </w:rPr>
   </w:style>
-  <w:style w:type="paragraph" w:styleId="ListParagraph">
+  <w:style w:type="paragraph" w:styleId="Listparagraf">
     <w:name w:val="List Paragraph"/>
     <w:basedOn w:val="Normal"/>
     <w:uiPriority w:val="34"/>
@@ -2324,10 +4612,10 @@
       <w:contextualSpacing/>
     </w:pPr>
   </w:style>
-  <w:style w:type="paragraph" w:styleId="Header">
+  <w:style w:type="paragraph" w:styleId="Antet">
     <w:name w:val="header"/>
     <w:basedOn w:val="Normal"/>
-    <w:link w:val="HeaderChar"/>
+    <w:link w:val="AntetCaracter"/>
     <w:uiPriority w:val="99"/>
     <w:unhideWhenUsed/>
     <w:rsid w:val="0035552F"/>
@@ -2339,17 +4627,17 @@
       <w:spacing w:line="240" w:lineRule="auto"/>
     </w:pPr>
   </w:style>
-  <w:style w:type="character" w:customStyle="1" w:styleId="HeaderChar">
-    <w:name w:val="Header Char"/>
-    <w:basedOn w:val="DefaultParagraphFont"/>
-    <w:link w:val="Header"/>
+  <w:style w:type="character" w:customStyle="1" w:styleId="AntetCaracter">
+    <w:name w:val="Antet Caracter"/>
+    <w:basedOn w:val="Fontdeparagrafimplicit"/>
+    <w:link w:val="Antet"/>
     <w:uiPriority w:val="99"/>
     <w:rsid w:val="0035552F"/>
   </w:style>
-  <w:style w:type="paragraph" w:styleId="Footer">
+  <w:style w:type="paragraph" w:styleId="Subsol">
     <w:name w:val="footer"/>
     <w:basedOn w:val="Normal"/>
-    <w:link w:val="FooterChar"/>
+    <w:link w:val="SubsolCaracter"/>
     <w:uiPriority w:val="99"/>
     <w:unhideWhenUsed/>
     <w:rsid w:val="0035552F"/>
@@ -2361,16 +4649,16 @@
       <w:spacing w:line="240" w:lineRule="auto"/>
     </w:pPr>
   </w:style>
-  <w:style w:type="character" w:customStyle="1" w:styleId="FooterChar">
-    <w:name w:val="Footer Char"/>
-    <w:basedOn w:val="DefaultParagraphFont"/>
-    <w:link w:val="Footer"/>
+  <w:style w:type="character" w:customStyle="1" w:styleId="SubsolCaracter">
+    <w:name w:val="Subsol Caracter"/>
+    <w:basedOn w:val="Fontdeparagrafimplicit"/>
+    <w:link w:val="Subsol"/>
     <w:uiPriority w:val="99"/>
     <w:rsid w:val="0035552F"/>
   </w:style>
   <w:style w:type="character" w:styleId="Hyperlink">
     <w:name w:val="Hyperlink"/>
-    <w:basedOn w:val="DefaultParagraphFont"/>
+    <w:basedOn w:val="Fontdeparagrafimplicit"/>
     <w:uiPriority w:val="99"/>
     <w:unhideWhenUsed/>
     <w:rsid w:val="004E5675"/>
@@ -2379,9 +4667,9 @@
       <w:u w:val="single"/>
     </w:rPr>
   </w:style>
-  <w:style w:type="character" w:styleId="UnresolvedMention">
+  <w:style w:type="character" w:styleId="MeniuneNerezolvat">
     <w:name w:val="Unresolved Mention"/>
-    <w:basedOn w:val="DefaultParagraphFont"/>
+    <w:basedOn w:val="Fontdeparagrafimplicit"/>
     <w:uiPriority w:val="99"/>
     <w:semiHidden/>
     <w:unhideWhenUsed/>
@@ -2391,11 +4679,11 @@
       <w:shd w:val="clear" w:color="auto" w:fill="E1DFDD"/>
     </w:rPr>
   </w:style>
-  <w:style w:type="paragraph" w:styleId="CommentSubject">
+  <w:style w:type="paragraph" w:styleId="SubiectComentariu">
     <w:name w:val="annotation subject"/>
-    <w:basedOn w:val="CommentText"/>
-    <w:next w:val="CommentText"/>
-    <w:link w:val="CommentSubjectChar"/>
+    <w:basedOn w:val="Textcomentariu"/>
+    <w:next w:val="Textcomentariu"/>
+    <w:link w:val="SubiectComentariuCaracter"/>
     <w:uiPriority w:val="99"/>
     <w:semiHidden/>
     <w:unhideWhenUsed/>
@@ -2405,10 +4693,10 @@
       <w:bCs/>
     </w:rPr>
   </w:style>
-  <w:style w:type="character" w:customStyle="1" w:styleId="CommentSubjectChar">
-    <w:name w:val="Comment Subject Char"/>
-    <w:basedOn w:val="CommentTextChar"/>
-    <w:link w:val="CommentSubject"/>
+  <w:style w:type="character" w:customStyle="1" w:styleId="SubiectComentariuCaracter">
+    <w:name w:val="Subiect Comentariu Caracter"/>
+    <w:basedOn w:val="TextcomentariuCaracter"/>
+    <w:link w:val="SubiectComentariu"/>
     <w:uiPriority w:val="99"/>
     <w:semiHidden/>
     <w:rsid w:val="00A429EE"/>
@@ -2417,6 +4705,66 @@
       <w:bCs/>
       <w:sz w:val="20"/>
       <w:szCs w:val="20"/>
+    </w:rPr>
+  </w:style>
+  <w:style w:type="paragraph" w:styleId="PreformatatHTML">
+    <w:name w:val="HTML Preformatted"/>
+    <w:basedOn w:val="Normal"/>
+    <w:link w:val="PreformatatHTMLCaracter"/>
+    <w:uiPriority w:val="99"/>
+    <w:unhideWhenUsed/>
+    <w:rsid w:val="001C5D1C"/>
+    <w:pPr>
+      <w:tabs>
+        <w:tab w:val="left" w:pos="916"/>
+        <w:tab w:val="left" w:pos="1832"/>
+        <w:tab w:val="left" w:pos="2748"/>
+        <w:tab w:val="left" w:pos="3664"/>
+        <w:tab w:val="left" w:pos="4580"/>
+        <w:tab w:val="left" w:pos="5496"/>
+        <w:tab w:val="left" w:pos="6412"/>
+        <w:tab w:val="left" w:pos="7328"/>
+        <w:tab w:val="left" w:pos="8244"/>
+        <w:tab w:val="left" w:pos="9160"/>
+        <w:tab w:val="left" w:pos="10076"/>
+        <w:tab w:val="left" w:pos="10992"/>
+        <w:tab w:val="left" w:pos="11908"/>
+        <w:tab w:val="left" w:pos="12824"/>
+        <w:tab w:val="left" w:pos="13740"/>
+        <w:tab w:val="left" w:pos="14656"/>
+      </w:tabs>
+      <w:spacing w:line="240" w:lineRule="auto"/>
+    </w:pPr>
+    <w:rPr>
+      <w:rFonts w:ascii="Courier New" w:eastAsia="Times New Roman" w:hAnsi="Courier New" w:cs="Courier New"/>
+      <w:sz w:val="20"/>
+      <w:szCs w:val="20"/>
+      <w:lang w:val="en-US"/>
+    </w:rPr>
+  </w:style>
+  <w:style w:type="character" w:customStyle="1" w:styleId="PreformatatHTMLCaracter">
+    <w:name w:val="Preformatat HTML Caracter"/>
+    <w:basedOn w:val="Fontdeparagrafimplicit"/>
+    <w:link w:val="PreformatatHTML"/>
+    <w:uiPriority w:val="99"/>
+    <w:rsid w:val="001C5D1C"/>
+    <w:rPr>
+      <w:rFonts w:ascii="Courier New" w:eastAsia="Times New Roman" w:hAnsi="Courier New" w:cs="Courier New"/>
+      <w:sz w:val="20"/>
+      <w:szCs w:val="20"/>
+      <w:lang w:val="en-US"/>
+    </w:rPr>
+  </w:style>
+  <w:style w:type="character" w:customStyle="1" w:styleId="Titlu2Caracter">
+    <w:name w:val="Titlu 2 Caracter"/>
+    <w:basedOn w:val="Fontdeparagrafimplicit"/>
+    <w:link w:val="Titlu2"/>
+    <w:uiPriority w:val="9"/>
+    <w:rsid w:val="000E65EE"/>
+    <w:rPr>
+      <w:rFonts w:ascii="Spectral" w:hAnsi="Spectral"/>
+      <w:sz w:val="32"/>
+      <w:szCs w:val="32"/>
     </w:rPr>
   </w:style>
 </w:styles>

</xml_diff>